<commit_message>
Forgot to actually complete the storyboard
</commit_message>
<xml_diff>
--- a/design-documents/level selection storyboard.docx
+++ b/design-documents/level selection storyboard.docx
@@ -21,7 +21,7 @@
       </w:tblGrid>
       <w:tr>
         <w:trPr>
-          <w:trHeight w:val="7286"/>
+          <w:trHeight w:val="6941"/>
         </w:trPr>
         <w:tc>
           <w:tcPr>
@@ -39,6 +39,7 @@
               <w:spacing w:after="160"/>
               <w:ind w:left="0"/>
             </w:pPr>
+            <w:bookmarkStart w:id="0" w:name="_GoBack"/>
             <w:r>
               <w:rPr>
                 <w:noProof/>
@@ -47,7 +48,7 @@
               <mc:AlternateContent>
                 <mc:Choice Requires="wps">
                   <w:drawing>
-                    <wp:anchor distT="0" distB="0" distL="114300" distR="114300" simplePos="0" relativeHeight="251661312" behindDoc="0" locked="0" layoutInCell="1" allowOverlap="1" wp14:anchorId="135BF917" wp14:editId="4A6F9CEE">
+                    <wp:anchor distT="0" distB="0" distL="114300" distR="114300" simplePos="0" relativeHeight="251661312" behindDoc="0" locked="0" layoutInCell="1" allowOverlap="1" wp14:anchorId="529B2DD6" wp14:editId="263A4DA6">
                       <wp:simplePos x="0" y="0"/>
                       <wp:positionH relativeFrom="column">
                         <wp:posOffset>158750</wp:posOffset>
@@ -137,7 +138,7 @@
                 </mc:Choice>
                 <mc:Fallback>
                   <w:pict>
-                    <v:shapetype w14:anchorId="135BF917" id="_x0000_t202" coordsize="21600,21600" o:spt="202" path="m,l,21600r21600,l21600,xe">
+                    <v:shapetype w14:anchorId="529B2DD6" id="_x0000_t202" coordsize="21600,21600" o:spt="202" path="m,l,21600r21600,l21600,xe">
                       <v:stroke joinstyle="miter"/>
                       <v:path gradientshapeok="t" o:connecttype="rect"/>
                     </v:shapetype>
@@ -185,6 +186,24 @@
               <w:spacing w:after="160"/>
               <w:ind w:left="0"/>
             </w:pPr>
+          </w:p>
+          <w:p/>
+          <w:p/>
+          <w:p/>
+          <w:p/>
+          <w:p/>
+          <w:p/>
+          <w:p/>
+          <w:p>
+            <w:pPr>
+              <w:tabs>
+                <w:tab w:val="left" w:pos="4875"/>
+              </w:tabs>
+              <w:rPr>
+                <w:sz w:val="40"/>
+                <w:szCs w:val="40"/>
+              </w:rPr>
+            </w:pPr>
             <w:r>
               <w:rPr>
                 <w:noProof/>
@@ -193,456 +212,13 @@
               <mc:AlternateContent>
                 <mc:Choice Requires="wps">
                   <w:drawing>
-                    <wp:anchor distT="0" distB="0" distL="114300" distR="114300" simplePos="0" relativeHeight="251670528" behindDoc="0" locked="0" layoutInCell="1" allowOverlap="1" wp14:anchorId="0D0DDAE9" wp14:editId="6793CBB3">
+                    <wp:anchor distT="0" distB="0" distL="114300" distR="114300" simplePos="0" relativeHeight="251678720" behindDoc="0" locked="0" layoutInCell="1" allowOverlap="1" wp14:anchorId="3F938105" wp14:editId="18C97443">
                       <wp:simplePos x="0" y="0"/>
                       <wp:positionH relativeFrom="column">
-                        <wp:posOffset>259715</wp:posOffset>
+                        <wp:posOffset>3053080</wp:posOffset>
                       </wp:positionH>
                       <wp:positionV relativeFrom="paragraph">
-                        <wp:posOffset>1196340</wp:posOffset>
-                      </wp:positionV>
-                      <wp:extent cx="5543550" cy="2628900"/>
-                      <wp:effectExtent l="0" t="0" r="19050" b="19050"/>
-                      <wp:wrapNone/>
-                      <wp:docPr id="5" name="Text Box 5"/>
-                      <wp:cNvGraphicFramePr/>
-                      <a:graphic xmlns:a="http://schemas.openxmlformats.org/drawingml/2006/main">
-                        <a:graphicData uri="http://schemas.microsoft.com/office/word/2010/wordprocessingShape">
-                          <wps:wsp>
-                            <wps:cNvSpPr txBox="1"/>
-                            <wps:spPr>
-                              <a:xfrm>
-                                <a:off x="0" y="0"/>
-                                <a:ext cx="5543550" cy="2628900"/>
-                              </a:xfrm>
-                              <a:prstGeom prst="rect">
-                                <a:avLst/>
-                              </a:prstGeom>
-                              <a:solidFill>
-                                <a:schemeClr val="lt1"/>
-                              </a:solidFill>
-                              <a:ln w="6350">
-                                <a:solidFill>
-                                  <a:prstClr val="black"/>
-                                </a:solidFill>
-                              </a:ln>
-                              <a:effectLst/>
-                            </wps:spPr>
-                            <wps:style>
-                              <a:lnRef idx="0">
-                                <a:schemeClr val="accent1"/>
-                              </a:lnRef>
-                              <a:fillRef idx="0">
-                                <a:schemeClr val="accent1"/>
-                              </a:fillRef>
-                              <a:effectRef idx="0">
-                                <a:schemeClr val="accent1"/>
-                              </a:effectRef>
-                              <a:fontRef idx="minor">
-                                <a:schemeClr val="dk1"/>
-                              </a:fontRef>
-                            </wps:style>
-                            <wps:txbx>
-                              <w:txbxContent>
-                                <w:p>
-                                  <w:pPr>
-                                    <w:ind w:left="0"/>
-                                    <w:jc w:val="center"/>
-                                    <w:rPr>
-                                      <w:sz w:val="28"/>
-                                      <w:szCs w:val="28"/>
-                                    </w:rPr>
-                                  </w:pPr>
-                                  <w:r>
-                                    <w:rPr>
-                                      <w:sz w:val="28"/>
-                                      <w:szCs w:val="28"/>
-                                    </w:rPr>
-                                    <w:t>Rules</w:t>
-                                  </w:r>
-                                </w:p>
-                                <w:p>
-                                  <w:pPr>
-                                    <w:ind w:left="0"/>
-                                    <w:jc w:val="center"/>
-                                    <w:rPr>
-                                      <w:sz w:val="28"/>
-                                      <w:szCs w:val="28"/>
-                                    </w:rPr>
-                                  </w:pPr>
-                                  <w:r>
-                                    <w:rPr>
-                                      <w:sz w:val="28"/>
-                                      <w:szCs w:val="28"/>
-                                    </w:rPr>
-                                    <w:t>&lt;RULES HERE&gt;</w:t>
-                                  </w:r>
-                                </w:p>
-                                <w:p>
-                                  <w:pPr>
-                                    <w:ind w:left="0"/>
-                                    <w:jc w:val="center"/>
-                                    <w:rPr>
-                                      <w:sz w:val="28"/>
-                                      <w:szCs w:val="28"/>
-                                    </w:rPr>
-                                  </w:pPr>
-                                </w:p>
-                                <w:p>
-                                  <w:pPr>
-                                    <w:ind w:left="0"/>
-                                    <w:jc w:val="center"/>
-                                    <w:rPr>
-                                      <w:sz w:val="28"/>
-                                      <w:szCs w:val="28"/>
-                                    </w:rPr>
-                                  </w:pPr>
-                                  <w:r>
-                                    <w:rPr>
-                                      <w:sz w:val="28"/>
-                                      <w:szCs w:val="28"/>
-                                    </w:rPr>
-                                    <w:t>How to Play</w:t>
-                                  </w:r>
-                                </w:p>
-                                <w:p>
-                                  <w:pPr>
-                                    <w:ind w:left="0"/>
-                                    <w:jc w:val="center"/>
-                                    <w:rPr>
-                                      <w:sz w:val="28"/>
-                                      <w:szCs w:val="28"/>
-                                    </w:rPr>
-                                  </w:pPr>
-                                  <w:r>
-                                    <w:rPr>
-                                      <w:sz w:val="28"/>
-                                      <w:szCs w:val="28"/>
-                                    </w:rPr>
-                                    <w:t>&lt;USER INTERACTION EXPLANATION HERE&gt;</w:t>
-                                  </w:r>
-                                </w:p>
-                                <w:p>
-                                  <w:pPr>
-                                    <w:ind w:left="0"/>
-                                    <w:jc w:val="center"/>
-                                    <w:rPr>
-                                      <w:sz w:val="28"/>
-                                      <w:szCs w:val="28"/>
-                                    </w:rPr>
-                                  </w:pPr>
-                                </w:p>
-                                <w:p>
-                                  <w:pPr>
-                                    <w:ind w:left="0"/>
-                                    <w:jc w:val="center"/>
-                                    <w:rPr>
-                                      <w:sz w:val="28"/>
-                                      <w:szCs w:val="28"/>
-                                    </w:rPr>
-                                  </w:pPr>
-                                  <w:r>
-                                    <w:rPr>
-                                      <w:sz w:val="28"/>
-                                      <w:szCs w:val="28"/>
-                                    </w:rPr>
-                                    <w:t>Scoring Mechanism</w:t>
-                                  </w:r>
-                                </w:p>
-                                <w:p>
-                                  <w:pPr>
-                                    <w:ind w:left="0"/>
-                                    <w:jc w:val="center"/>
-                                    <w:rPr>
-                                      <w:sz w:val="28"/>
-                                      <w:szCs w:val="28"/>
-                                    </w:rPr>
-                                  </w:pPr>
-                                  <w:r>
-                                    <w:rPr>
-                                      <w:sz w:val="28"/>
-                                      <w:szCs w:val="28"/>
-                                    </w:rPr>
-                                    <w:t>&lt;SCORING EXPLANATION HERE&gt;</w:t>
-                                  </w:r>
-                                </w:p>
-                                <w:p>
-                                  <w:pPr>
-                                    <w:ind w:left="0"/>
-                                    <w:jc w:val="center"/>
-                                    <w:rPr>
-                                      <w:sz w:val="28"/>
-                                      <w:szCs w:val="28"/>
-                                    </w:rPr>
-                                  </w:pPr>
-                                </w:p>
-                                <w:p>
-                                  <w:pPr>
-                                    <w:ind w:left="0"/>
-                                    <w:jc w:val="center"/>
-                                    <w:rPr>
-                                      <w:sz w:val="28"/>
-                                      <w:szCs w:val="28"/>
-                                    </w:rPr>
-                                  </w:pPr>
-                                  <w:r>
-                                    <w:rPr>
-                                      <w:sz w:val="28"/>
-                                      <w:szCs w:val="28"/>
-                                    </w:rPr>
-                                    <w:t>Level Differences</w:t>
-                                  </w:r>
-                                </w:p>
-                                <w:p>
-                                  <w:pPr>
-                                    <w:ind w:left="0"/>
-                                    <w:jc w:val="center"/>
-                                    <w:rPr>
-                                      <w:sz w:val="28"/>
-                                      <w:szCs w:val="28"/>
-                                    </w:rPr>
-                                  </w:pPr>
-                                  <w:r>
-                                    <w:rPr>
-                                      <w:sz w:val="28"/>
-                                      <w:szCs w:val="28"/>
-                                    </w:rPr>
-                                    <w:t>&lt;LEVEL DIFFERENCES HERE&gt;</w:t>
-                                  </w:r>
-                                </w:p>
-                                <w:p>
-                                  <w:pPr>
-                                    <w:ind w:left="0"/>
-                                    <w:jc w:val="center"/>
-                                    <w:rPr>
-                                      <w:sz w:val="24"/>
-                                      <w:szCs w:val="24"/>
-                                    </w:rPr>
-                                  </w:pPr>
-                                </w:p>
-                              </w:txbxContent>
-                            </wps:txbx>
-                            <wps:bodyPr rot="0" spcFirstLastPara="0" vertOverflow="overflow" horzOverflow="overflow" vert="horz" wrap="square" lIns="91440" tIns="45720" rIns="91440" bIns="45720" numCol="1" spcCol="0" rtlCol="0" fromWordArt="0" anchor="t" anchorCtr="0" forceAA="0" compatLnSpc="1">
-                              <a:prstTxWarp prst="textNoShape">
-                                <a:avLst/>
-                              </a:prstTxWarp>
-                              <a:noAutofit/>
-                            </wps:bodyPr>
-                          </wps:wsp>
-                        </a:graphicData>
-                      </a:graphic>
-                      <wp14:sizeRelH relativeFrom="margin">
-                        <wp14:pctWidth>0</wp14:pctWidth>
-                      </wp14:sizeRelH>
-                      <wp14:sizeRelV relativeFrom="margin">
-                        <wp14:pctHeight>0</wp14:pctHeight>
-                      </wp14:sizeRelV>
-                    </wp:anchor>
-                  </w:drawing>
-                </mc:Choice>
-                <mc:Fallback>
-                  <w:pict>
-                    <v:shape w14:anchorId="0D0DDAE9" id="Text Box 5" o:spid="_x0000_s1027" type="#_x0000_t202" style="position:absolute;margin-left:20.45pt;margin-top:94.2pt;width:436.5pt;height:207pt;z-index:251670528;visibility:visible;mso-wrap-style:square;mso-width-percent:0;mso-height-percent:0;mso-wrap-distance-left:9pt;mso-wrap-distance-top:0;mso-wrap-distance-right:9pt;mso-wrap-distance-bottom:0;mso-position-horizontal:absolute;mso-position-horizontal-relative:text;mso-position-vertical:absolute;mso-position-vertical-relative:text;mso-width-percent:0;mso-height-percent:0;mso-width-relative:margin;mso-height-relative:margin;v-text-anchor:top" o:gfxdata="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" fillcolor="white [3201]" strokeweight=".5pt">
-                      <v:textbox>
-                        <w:txbxContent>
-                          <w:p>
-                            <w:pPr>
-                              <w:ind w:left="0"/>
-                              <w:jc w:val="center"/>
-                              <w:rPr>
-                                <w:sz w:val="28"/>
-                                <w:szCs w:val="28"/>
-                              </w:rPr>
-                            </w:pPr>
-                            <w:r>
-                              <w:rPr>
-                                <w:sz w:val="28"/>
-                                <w:szCs w:val="28"/>
-                              </w:rPr>
-                              <w:t>Rules</w:t>
-                            </w:r>
-                          </w:p>
-                          <w:p>
-                            <w:pPr>
-                              <w:ind w:left="0"/>
-                              <w:jc w:val="center"/>
-                              <w:rPr>
-                                <w:sz w:val="28"/>
-                                <w:szCs w:val="28"/>
-                              </w:rPr>
-                            </w:pPr>
-                            <w:r>
-                              <w:rPr>
-                                <w:sz w:val="28"/>
-                                <w:szCs w:val="28"/>
-                              </w:rPr>
-                              <w:t>&lt;RULES HERE&gt;</w:t>
-                            </w:r>
-                          </w:p>
-                          <w:p>
-                            <w:pPr>
-                              <w:ind w:left="0"/>
-                              <w:jc w:val="center"/>
-                              <w:rPr>
-                                <w:sz w:val="28"/>
-                                <w:szCs w:val="28"/>
-                              </w:rPr>
-                            </w:pPr>
-                          </w:p>
-                          <w:p>
-                            <w:pPr>
-                              <w:ind w:left="0"/>
-                              <w:jc w:val="center"/>
-                              <w:rPr>
-                                <w:sz w:val="28"/>
-                                <w:szCs w:val="28"/>
-                              </w:rPr>
-                            </w:pPr>
-                            <w:r>
-                              <w:rPr>
-                                <w:sz w:val="28"/>
-                                <w:szCs w:val="28"/>
-                              </w:rPr>
-                              <w:t>How to Play</w:t>
-                            </w:r>
-                          </w:p>
-                          <w:p>
-                            <w:pPr>
-                              <w:ind w:left="0"/>
-                              <w:jc w:val="center"/>
-                              <w:rPr>
-                                <w:sz w:val="28"/>
-                                <w:szCs w:val="28"/>
-                              </w:rPr>
-                            </w:pPr>
-                            <w:r>
-                              <w:rPr>
-                                <w:sz w:val="28"/>
-                                <w:szCs w:val="28"/>
-                              </w:rPr>
-                              <w:t>&lt;USER INTERACTION EXPLANATION HERE&gt;</w:t>
-                            </w:r>
-                          </w:p>
-                          <w:p>
-                            <w:pPr>
-                              <w:ind w:left="0"/>
-                              <w:jc w:val="center"/>
-                              <w:rPr>
-                                <w:sz w:val="28"/>
-                                <w:szCs w:val="28"/>
-                              </w:rPr>
-                            </w:pPr>
-                          </w:p>
-                          <w:p>
-                            <w:pPr>
-                              <w:ind w:left="0"/>
-                              <w:jc w:val="center"/>
-                              <w:rPr>
-                                <w:sz w:val="28"/>
-                                <w:szCs w:val="28"/>
-                              </w:rPr>
-                            </w:pPr>
-                            <w:r>
-                              <w:rPr>
-                                <w:sz w:val="28"/>
-                                <w:szCs w:val="28"/>
-                              </w:rPr>
-                              <w:t>Scoring Mechanism</w:t>
-                            </w:r>
-                          </w:p>
-                          <w:p>
-                            <w:pPr>
-                              <w:ind w:left="0"/>
-                              <w:jc w:val="center"/>
-                              <w:rPr>
-                                <w:sz w:val="28"/>
-                                <w:szCs w:val="28"/>
-                              </w:rPr>
-                            </w:pPr>
-                            <w:r>
-                              <w:rPr>
-                                <w:sz w:val="28"/>
-                                <w:szCs w:val="28"/>
-                              </w:rPr>
-                              <w:t>&lt;SCORING EXPLANATION HERE&gt;</w:t>
-                            </w:r>
-                          </w:p>
-                          <w:p>
-                            <w:pPr>
-                              <w:ind w:left="0"/>
-                              <w:jc w:val="center"/>
-                              <w:rPr>
-                                <w:sz w:val="28"/>
-                                <w:szCs w:val="28"/>
-                              </w:rPr>
-                            </w:pPr>
-                          </w:p>
-                          <w:p>
-                            <w:pPr>
-                              <w:ind w:left="0"/>
-                              <w:jc w:val="center"/>
-                              <w:rPr>
-                                <w:sz w:val="28"/>
-                                <w:szCs w:val="28"/>
-                              </w:rPr>
-                            </w:pPr>
-                            <w:r>
-                              <w:rPr>
-                                <w:sz w:val="28"/>
-                                <w:szCs w:val="28"/>
-                              </w:rPr>
-                              <w:t>Level Differences</w:t>
-                            </w:r>
-                          </w:p>
-                          <w:p>
-                            <w:pPr>
-                              <w:ind w:left="0"/>
-                              <w:jc w:val="center"/>
-                              <w:rPr>
-                                <w:sz w:val="28"/>
-                                <w:szCs w:val="28"/>
-                              </w:rPr>
-                            </w:pPr>
-                            <w:r>
-                              <w:rPr>
-                                <w:sz w:val="28"/>
-                                <w:szCs w:val="28"/>
-                              </w:rPr>
-                              <w:t>&lt;LEVEL DIFFERENCES HERE&gt;</w:t>
-                            </w:r>
-                          </w:p>
-                          <w:p>
-                            <w:pPr>
-                              <w:ind w:left="0"/>
-                              <w:jc w:val="center"/>
-                              <w:rPr>
-                                <w:sz w:val="24"/>
-                                <w:szCs w:val="24"/>
-                              </w:rPr>
-                            </w:pPr>
-                          </w:p>
-                        </w:txbxContent>
-                      </v:textbox>
-                    </v:shape>
-                  </w:pict>
-                </mc:Fallback>
-              </mc:AlternateContent>
-            </w:r>
-            <w:r>
-              <w:rPr>
-                <w:noProof/>
-                <w:sz w:val="22"/>
-              </w:rPr>
-              <mc:AlternateContent>
-                <mc:Choice Requires="wps">
-                  <w:drawing>
-                    <wp:anchor distT="0" distB="0" distL="114300" distR="114300" simplePos="0" relativeHeight="251678720" behindDoc="0" locked="0" layoutInCell="1" allowOverlap="1" wp14:anchorId="2BFA6E91" wp14:editId="417070AA">
-                      <wp:simplePos x="0" y="0"/>
-                      <wp:positionH relativeFrom="column">
-                        <wp:posOffset>3061335</wp:posOffset>
-                      </wp:positionH>
-                      <wp:positionV relativeFrom="paragraph">
-                        <wp:posOffset>3996690</wp:posOffset>
+                        <wp:posOffset>2807970</wp:posOffset>
                       </wp:positionV>
                       <wp:extent cx="2600325" cy="419100"/>
                       <wp:effectExtent l="0" t="0" r="28575" b="19050"/>
@@ -746,7 +322,7 @@
                 </mc:Choice>
                 <mc:Fallback>
                   <w:pict>
-                    <v:shape w14:anchorId="2BFA6E91" id="Text Box 8" o:spid="_x0000_s1028" type="#_x0000_t202" style="position:absolute;margin-left:241.05pt;margin-top:314.7pt;width:204.75pt;height:33pt;z-index:251678720;visibility:visible;mso-wrap-style:square;mso-width-percent:0;mso-height-percent:0;mso-wrap-distance-left:9pt;mso-wrap-distance-top:0;mso-wrap-distance-right:9pt;mso-wrap-distance-bottom:0;mso-position-horizontal:absolute;mso-position-horizontal-relative:text;mso-position-vertical:absolute;mso-position-vertical-relative:text;mso-width-percent:0;mso-height-percent:0;mso-width-relative:margin;mso-height-relative:margin;v-text-anchor:top" o:gfxdata="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" fillcolor="white [3201]" strokeweight=".5pt">
+                    <v:shape w14:anchorId="3F938105" id="Text Box 8" o:spid="_x0000_s1027" type="#_x0000_t202" style="position:absolute;left:0;text-align:left;margin-left:240.4pt;margin-top:221.1pt;width:204.75pt;height:33pt;z-index:251678720;visibility:visible;mso-wrap-style:square;mso-width-percent:0;mso-height-percent:0;mso-wrap-distance-left:9pt;mso-wrap-distance-top:0;mso-wrap-distance-right:9pt;mso-wrap-distance-bottom:0;mso-position-horizontal:absolute;mso-position-horizontal-relative:text;mso-position-vertical:absolute;mso-position-vertical-relative:text;mso-width-percent:0;mso-height-percent:0;mso-width-relative:margin;mso-height-relative:margin;v-text-anchor:top" o:gfxdata="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" fillcolor="white [3201]" strokeweight=".5pt">
                       <v:textbox>
                         <w:txbxContent>
                           <w:p>
@@ -801,13 +377,13 @@
               <mc:AlternateContent>
                 <mc:Choice Requires="wps">
                   <w:drawing>
-                    <wp:anchor distT="0" distB="0" distL="114300" distR="114300" simplePos="0" relativeHeight="251676672" behindDoc="0" locked="0" layoutInCell="1" allowOverlap="1" wp14:anchorId="119F083F" wp14:editId="1D0C0E3D">
+                    <wp:anchor distT="0" distB="0" distL="114300" distR="114300" simplePos="0" relativeHeight="251676672" behindDoc="0" locked="0" layoutInCell="1" allowOverlap="1" wp14:anchorId="23B638CB" wp14:editId="20AD96EB">
                       <wp:simplePos x="0" y="0"/>
                       <wp:positionH relativeFrom="column">
-                        <wp:posOffset>468630</wp:posOffset>
+                        <wp:posOffset>462280</wp:posOffset>
                       </wp:positionH>
                       <wp:positionV relativeFrom="paragraph">
-                        <wp:posOffset>4001770</wp:posOffset>
+                        <wp:posOffset>2803525</wp:posOffset>
                       </wp:positionV>
                       <wp:extent cx="2371725" cy="419100"/>
                       <wp:effectExtent l="0" t="0" r="28575" b="19050"/>
@@ -911,7 +487,7 @@
                 </mc:Choice>
                 <mc:Fallback>
                   <w:pict>
-                    <v:shape w14:anchorId="119F083F" id="Text Box 17" o:spid="_x0000_s1029" type="#_x0000_t202" style="position:absolute;margin-left:36.9pt;margin-top:315.1pt;width:186.75pt;height:33pt;z-index:251676672;visibility:visible;mso-wrap-style:square;mso-width-percent:0;mso-height-percent:0;mso-wrap-distance-left:9pt;mso-wrap-distance-top:0;mso-wrap-distance-right:9pt;mso-wrap-distance-bottom:0;mso-position-horizontal:absolute;mso-position-horizontal-relative:text;mso-position-vertical:absolute;mso-position-vertical-relative:text;mso-width-percent:0;mso-height-percent:0;mso-width-relative:margin;mso-height-relative:margin;v-text-anchor:top" o:gfxdata="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" fillcolor="white [3201]" strokeweight=".5pt">
+                    <v:shape w14:anchorId="23B638CB" id="Text Box 17" o:spid="_x0000_s1028" type="#_x0000_t202" style="position:absolute;left:0;text-align:left;margin-left:36.4pt;margin-top:220.75pt;width:186.75pt;height:33pt;z-index:251676672;visibility:visible;mso-wrap-style:square;mso-width-percent:0;mso-height-percent:0;mso-wrap-distance-left:9pt;mso-wrap-distance-top:0;mso-wrap-distance-right:9pt;mso-wrap-distance-bottom:0;mso-position-horizontal:absolute;mso-position-horizontal-relative:text;mso-position-vertical:absolute;mso-position-vertical-relative:text;mso-width-percent:0;mso-height-percent:0;mso-width-relative:margin;mso-height-relative:margin;v-text-anchor:top" o:gfxdata="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" fillcolor="white [3201]" strokeweight=".5pt">
                       <v:textbox>
                         <w:txbxContent>
                           <w:p>
@@ -957,6 +533,1477 @@
                   </w:pict>
                 </mc:Fallback>
               </mc:AlternateContent>
+            </w:r>
+            <w:r>
+              <w:rPr>
+                <w:noProof/>
+                <w:sz w:val="22"/>
+              </w:rPr>
+              <mc:AlternateContent>
+                <mc:Choice Requires="wps">
+                  <w:drawing>
+                    <wp:anchor distT="0" distB="0" distL="114300" distR="114300" simplePos="0" relativeHeight="251693056" behindDoc="0" locked="0" layoutInCell="1" allowOverlap="1" wp14:anchorId="33BE7F3C" wp14:editId="2E23FEC2">
+                      <wp:simplePos x="0" y="0"/>
+                      <wp:positionH relativeFrom="column">
+                        <wp:posOffset>899795</wp:posOffset>
+                      </wp:positionH>
+                      <wp:positionV relativeFrom="paragraph">
+                        <wp:posOffset>563245</wp:posOffset>
+                      </wp:positionV>
+                      <wp:extent cx="1266825" cy="419100"/>
+                      <wp:effectExtent l="0" t="0" r="28575" b="19050"/>
+                      <wp:wrapNone/>
+                      <wp:docPr id="15" name="Text Box 15"/>
+                      <wp:cNvGraphicFramePr/>
+                      <a:graphic xmlns:a="http://schemas.openxmlformats.org/drawingml/2006/main">
+                        <a:graphicData uri="http://schemas.microsoft.com/office/word/2010/wordprocessingShape">
+                          <wps:wsp>
+                            <wps:cNvSpPr txBox="1"/>
+                            <wps:spPr>
+                              <a:xfrm>
+                                <a:off x="0" y="0"/>
+                                <a:ext cx="1266825" cy="419100"/>
+                              </a:xfrm>
+                              <a:prstGeom prst="rect">
+                                <a:avLst/>
+                              </a:prstGeom>
+                              <a:solidFill>
+                                <a:schemeClr val="lt1"/>
+                              </a:solidFill>
+                              <a:ln w="6350">
+                                <a:solidFill>
+                                  <a:prstClr val="black"/>
+                                </a:solidFill>
+                              </a:ln>
+                              <a:effectLst/>
+                            </wps:spPr>
+                            <wps:style>
+                              <a:lnRef idx="0">
+                                <a:schemeClr val="accent1"/>
+                              </a:lnRef>
+                              <a:fillRef idx="0">
+                                <a:schemeClr val="accent1"/>
+                              </a:fillRef>
+                              <a:effectRef idx="0">
+                                <a:schemeClr val="accent1"/>
+                              </a:effectRef>
+                              <a:fontRef idx="minor">
+                                <a:schemeClr val="dk1"/>
+                              </a:fontRef>
+                            </wps:style>
+                            <wps:txbx>
+                              <w:txbxContent>
+                                <w:p>
+                                  <w:pPr>
+                                    <w:ind w:left="0"/>
+                                    <w:jc w:val="center"/>
+                                    <w:rPr>
+                                      <w:sz w:val="32"/>
+                                      <w:szCs w:val="32"/>
+                                    </w:rPr>
+                                  </w:pPr>
+                                  <w:r>
+                                    <w:rPr>
+                                      <w:sz w:val="32"/>
+                                      <w:szCs w:val="32"/>
+                                    </w:rPr>
+                                    <w:t>Static</w:t>
+                                  </w:r>
+                                </w:p>
+                                <w:p>
+                                  <w:pPr>
+                                    <w:ind w:left="0"/>
+                                    <w:jc w:val="center"/>
+                                    <w:rPr>
+                                      <w:sz w:val="24"/>
+                                      <w:szCs w:val="24"/>
+                                    </w:rPr>
+                                  </w:pPr>
+                                </w:p>
+                                <w:p>
+                                  <w:pPr>
+                                    <w:ind w:left="0"/>
+                                    <w:jc w:val="center"/>
+                                    <w:rPr>
+                                      <w:sz w:val="24"/>
+                                      <w:szCs w:val="24"/>
+                                    </w:rPr>
+                                  </w:pPr>
+                                </w:p>
+                              </w:txbxContent>
+                            </wps:txbx>
+                            <wps:bodyPr rot="0" spcFirstLastPara="0" vertOverflow="overflow" horzOverflow="overflow" vert="horz" wrap="square" lIns="91440" tIns="45720" rIns="91440" bIns="45720" numCol="1" spcCol="0" rtlCol="0" fromWordArt="0" anchor="t" anchorCtr="0" forceAA="0" compatLnSpc="1">
+                              <a:prstTxWarp prst="textNoShape">
+                                <a:avLst/>
+                              </a:prstTxWarp>
+                              <a:noAutofit/>
+                            </wps:bodyPr>
+                          </wps:wsp>
+                        </a:graphicData>
+                      </a:graphic>
+                      <wp14:sizeRelH relativeFrom="margin">
+                        <wp14:pctWidth>0</wp14:pctWidth>
+                      </wp14:sizeRelH>
+                      <wp14:sizeRelV relativeFrom="margin">
+                        <wp14:pctHeight>0</wp14:pctHeight>
+                      </wp14:sizeRelV>
+                    </wp:anchor>
+                  </w:drawing>
+                </mc:Choice>
+                <mc:Fallback>
+                  <w:pict>
+                    <v:shape w14:anchorId="33BE7F3C" id="Text Box 15" o:spid="_x0000_s1029" type="#_x0000_t202" style="position:absolute;left:0;text-align:left;margin-left:70.85pt;margin-top:44.35pt;width:99.75pt;height:33pt;z-index:251693056;visibility:visible;mso-wrap-style:square;mso-width-percent:0;mso-height-percent:0;mso-wrap-distance-left:9pt;mso-wrap-distance-top:0;mso-wrap-distance-right:9pt;mso-wrap-distance-bottom:0;mso-position-horizontal:absolute;mso-position-horizontal-relative:text;mso-position-vertical:absolute;mso-position-vertical-relative:text;mso-width-percent:0;mso-height-percent:0;mso-width-relative:margin;mso-height-relative:margin;v-text-anchor:top" o:gfxdata="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" fillcolor="white [3201]" strokeweight=".5pt">
+                      <v:textbox>
+                        <w:txbxContent>
+                          <w:p>
+                            <w:pPr>
+                              <w:ind w:left="0"/>
+                              <w:jc w:val="center"/>
+                              <w:rPr>
+                                <w:sz w:val="32"/>
+                                <w:szCs w:val="32"/>
+                              </w:rPr>
+                            </w:pPr>
+                            <w:r>
+                              <w:rPr>
+                                <w:sz w:val="32"/>
+                                <w:szCs w:val="32"/>
+                              </w:rPr>
+                              <w:t>Static</w:t>
+                            </w:r>
+                          </w:p>
+                          <w:p>
+                            <w:pPr>
+                              <w:ind w:left="0"/>
+                              <w:jc w:val="center"/>
+                              <w:rPr>
+                                <w:sz w:val="24"/>
+                                <w:szCs w:val="24"/>
+                              </w:rPr>
+                            </w:pPr>
+                          </w:p>
+                          <w:p>
+                            <w:pPr>
+                              <w:ind w:left="0"/>
+                              <w:jc w:val="center"/>
+                              <w:rPr>
+                                <w:sz w:val="24"/>
+                                <w:szCs w:val="24"/>
+                              </w:rPr>
+                            </w:pPr>
+                          </w:p>
+                        </w:txbxContent>
+                      </v:textbox>
+                    </v:shape>
+                  </w:pict>
+                </mc:Fallback>
+              </mc:AlternateContent>
+            </w:r>
+            <w:r>
+              <w:rPr>
+                <w:noProof/>
+                <w:sz w:val="22"/>
+              </w:rPr>
+              <mc:AlternateContent>
+                <mc:Choice Requires="wps">
+                  <w:drawing>
+                    <wp:anchor distT="0" distB="0" distL="114300" distR="114300" simplePos="0" relativeHeight="251699200" behindDoc="0" locked="0" layoutInCell="1" allowOverlap="1" wp14:anchorId="20A5184A" wp14:editId="78A19FCD">
+                      <wp:simplePos x="0" y="0"/>
+                      <wp:positionH relativeFrom="column">
+                        <wp:posOffset>433705</wp:posOffset>
+                      </wp:positionH>
+                      <wp:positionV relativeFrom="paragraph">
+                        <wp:posOffset>1468120</wp:posOffset>
+                      </wp:positionV>
+                      <wp:extent cx="304800" cy="304800"/>
+                      <wp:effectExtent l="0" t="0" r="19050" b="19050"/>
+                      <wp:wrapNone/>
+                      <wp:docPr id="20" name="Text Box 20"/>
+                      <wp:cNvGraphicFramePr/>
+                      <a:graphic xmlns:a="http://schemas.openxmlformats.org/drawingml/2006/main">
+                        <a:graphicData uri="http://schemas.microsoft.com/office/word/2010/wordprocessingShape">
+                          <wps:wsp>
+                            <wps:cNvSpPr txBox="1"/>
+                            <wps:spPr>
+                              <a:xfrm>
+                                <a:off x="0" y="0"/>
+                                <a:ext cx="304800" cy="304800"/>
+                              </a:xfrm>
+                              <a:prstGeom prst="rect">
+                                <a:avLst/>
+                              </a:prstGeom>
+                              <a:solidFill>
+                                <a:schemeClr val="lt1"/>
+                              </a:solidFill>
+                              <a:ln w="6350">
+                                <a:solidFill>
+                                  <a:prstClr val="black"/>
+                                </a:solidFill>
+                              </a:ln>
+                              <a:effectLst/>
+                            </wps:spPr>
+                            <wps:style>
+                              <a:lnRef idx="0">
+                                <a:schemeClr val="accent1"/>
+                              </a:lnRef>
+                              <a:fillRef idx="0">
+                                <a:schemeClr val="accent1"/>
+                              </a:fillRef>
+                              <a:effectRef idx="0">
+                                <a:schemeClr val="accent1"/>
+                              </a:effectRef>
+                              <a:fontRef idx="minor">
+                                <a:schemeClr val="dk1"/>
+                              </a:fontRef>
+                            </wps:style>
+                            <wps:txbx>
+                              <w:txbxContent>
+                                <w:p>
+                                  <w:pPr>
+                                    <w:ind w:left="0"/>
+                                    <w:jc w:val="center"/>
+                                    <w:rPr>
+                                      <w:sz w:val="24"/>
+                                      <w:szCs w:val="24"/>
+                                    </w:rPr>
+                                  </w:pPr>
+                                  <w:r>
+                                    <w:rPr>
+                                      <w:sz w:val="24"/>
+                                      <w:szCs w:val="24"/>
+                                    </w:rPr>
+                                    <w:t>√</w:t>
+                                  </w:r>
+                                </w:p>
+                              </w:txbxContent>
+                            </wps:txbx>
+                            <wps:bodyPr rot="0" spcFirstLastPara="0" vertOverflow="overflow" horzOverflow="overflow" vert="horz" wrap="square" lIns="91440" tIns="45720" rIns="91440" bIns="45720" numCol="1" spcCol="0" rtlCol="0" fromWordArt="0" anchor="t" anchorCtr="0" forceAA="0" compatLnSpc="1">
+                              <a:prstTxWarp prst="textNoShape">
+                                <a:avLst/>
+                              </a:prstTxWarp>
+                              <a:noAutofit/>
+                            </wps:bodyPr>
+                          </wps:wsp>
+                        </a:graphicData>
+                      </a:graphic>
+                      <wp14:sizeRelH relativeFrom="margin">
+                        <wp14:pctWidth>0</wp14:pctWidth>
+                      </wp14:sizeRelH>
+                      <wp14:sizeRelV relativeFrom="margin">
+                        <wp14:pctHeight>0</wp14:pctHeight>
+                      </wp14:sizeRelV>
+                    </wp:anchor>
+                  </w:drawing>
+                </mc:Choice>
+                <mc:Fallback>
+                  <w:pict>
+                    <v:shape w14:anchorId="20A5184A" id="Text Box 20" o:spid="_x0000_s1030" type="#_x0000_t202" style="position:absolute;left:0;text-align:left;margin-left:34.15pt;margin-top:115.6pt;width:24pt;height:24pt;z-index:251699200;visibility:visible;mso-wrap-style:square;mso-width-percent:0;mso-height-percent:0;mso-wrap-distance-left:9pt;mso-wrap-distance-top:0;mso-wrap-distance-right:9pt;mso-wrap-distance-bottom:0;mso-position-horizontal:absolute;mso-position-horizontal-relative:text;mso-position-vertical:absolute;mso-position-vertical-relative:text;mso-width-percent:0;mso-height-percent:0;mso-width-relative:margin;mso-height-relative:margin;v-text-anchor:top" o:gfxdata="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" fillcolor="white [3201]" strokeweight=".5pt">
+                      <v:textbox>
+                        <w:txbxContent>
+                          <w:p>
+                            <w:pPr>
+                              <w:ind w:left="0"/>
+                              <w:jc w:val="center"/>
+                              <w:rPr>
+                                <w:sz w:val="24"/>
+                                <w:szCs w:val="24"/>
+                              </w:rPr>
+                            </w:pPr>
+                            <w:r>
+                              <w:rPr>
+                                <w:sz w:val="24"/>
+                                <w:szCs w:val="24"/>
+                              </w:rPr>
+                              <w:t>√</w:t>
+                            </w:r>
+                          </w:p>
+                        </w:txbxContent>
+                      </v:textbox>
+                    </v:shape>
+                  </w:pict>
+                </mc:Fallback>
+              </mc:AlternateContent>
+            </w:r>
+            <w:r>
+              <w:rPr>
+                <w:noProof/>
+                <w:sz w:val="22"/>
+              </w:rPr>
+              <mc:AlternateContent>
+                <mc:Choice Requires="wps">
+                  <w:drawing>
+                    <wp:anchor distT="0" distB="0" distL="114300" distR="114300" simplePos="0" relativeHeight="251697152" behindDoc="0" locked="0" layoutInCell="1" allowOverlap="1" wp14:anchorId="6B7C8244" wp14:editId="229E6237">
+                      <wp:simplePos x="0" y="0"/>
+                      <wp:positionH relativeFrom="column">
+                        <wp:posOffset>443230</wp:posOffset>
+                      </wp:positionH>
+                      <wp:positionV relativeFrom="paragraph">
+                        <wp:posOffset>629920</wp:posOffset>
+                      </wp:positionV>
+                      <wp:extent cx="304800" cy="304800"/>
+                      <wp:effectExtent l="0" t="0" r="19050" b="19050"/>
+                      <wp:wrapNone/>
+                      <wp:docPr id="19" name="Text Box 19"/>
+                      <wp:cNvGraphicFramePr/>
+                      <a:graphic xmlns:a="http://schemas.openxmlformats.org/drawingml/2006/main">
+                        <a:graphicData uri="http://schemas.microsoft.com/office/word/2010/wordprocessingShape">
+                          <wps:wsp>
+                            <wps:cNvSpPr txBox="1"/>
+                            <wps:spPr>
+                              <a:xfrm>
+                                <a:off x="0" y="0"/>
+                                <a:ext cx="304800" cy="304800"/>
+                              </a:xfrm>
+                              <a:prstGeom prst="rect">
+                                <a:avLst/>
+                              </a:prstGeom>
+                              <a:solidFill>
+                                <a:schemeClr val="lt1"/>
+                              </a:solidFill>
+                              <a:ln w="6350">
+                                <a:solidFill>
+                                  <a:prstClr val="black"/>
+                                </a:solidFill>
+                              </a:ln>
+                              <a:effectLst/>
+                            </wps:spPr>
+                            <wps:style>
+                              <a:lnRef idx="0">
+                                <a:schemeClr val="accent1"/>
+                              </a:lnRef>
+                              <a:fillRef idx="0">
+                                <a:schemeClr val="accent1"/>
+                              </a:fillRef>
+                              <a:effectRef idx="0">
+                                <a:schemeClr val="accent1"/>
+                              </a:effectRef>
+                              <a:fontRef idx="minor">
+                                <a:schemeClr val="dk1"/>
+                              </a:fontRef>
+                            </wps:style>
+                            <wps:txbx>
+                              <w:txbxContent>
+                                <w:p>
+                                  <w:pPr>
+                                    <w:ind w:left="0"/>
+                                    <w:jc w:val="center"/>
+                                    <w:rPr>
+                                      <w:sz w:val="24"/>
+                                      <w:szCs w:val="24"/>
+                                    </w:rPr>
+                                  </w:pPr>
+                                </w:p>
+                                <w:p>
+                                  <w:pPr>
+                                    <w:ind w:left="0"/>
+                                    <w:jc w:val="center"/>
+                                    <w:rPr>
+                                      <w:sz w:val="24"/>
+                                      <w:szCs w:val="24"/>
+                                    </w:rPr>
+                                  </w:pPr>
+                                </w:p>
+                              </w:txbxContent>
+                            </wps:txbx>
+                            <wps:bodyPr rot="0" spcFirstLastPara="0" vertOverflow="overflow" horzOverflow="overflow" vert="horz" wrap="square" lIns="91440" tIns="45720" rIns="91440" bIns="45720" numCol="1" spcCol="0" rtlCol="0" fromWordArt="0" anchor="t" anchorCtr="0" forceAA="0" compatLnSpc="1">
+                              <a:prstTxWarp prst="textNoShape">
+                                <a:avLst/>
+                              </a:prstTxWarp>
+                              <a:noAutofit/>
+                            </wps:bodyPr>
+                          </wps:wsp>
+                        </a:graphicData>
+                      </a:graphic>
+                      <wp14:sizeRelH relativeFrom="margin">
+                        <wp14:pctWidth>0</wp14:pctWidth>
+                      </wp14:sizeRelH>
+                      <wp14:sizeRelV relativeFrom="margin">
+                        <wp14:pctHeight>0</wp14:pctHeight>
+                      </wp14:sizeRelV>
+                    </wp:anchor>
+                  </w:drawing>
+                </mc:Choice>
+                <mc:Fallback>
+                  <w:pict>
+                    <v:shape w14:anchorId="6B7C8244" id="Text Box 19" o:spid="_x0000_s1031" type="#_x0000_t202" style="position:absolute;left:0;text-align:left;margin-left:34.9pt;margin-top:49.6pt;width:24pt;height:24pt;z-index:251697152;visibility:visible;mso-wrap-style:square;mso-width-percent:0;mso-height-percent:0;mso-wrap-distance-left:9pt;mso-wrap-distance-top:0;mso-wrap-distance-right:9pt;mso-wrap-distance-bottom:0;mso-position-horizontal:absolute;mso-position-horizontal-relative:text;mso-position-vertical:absolute;mso-position-vertical-relative:text;mso-width-percent:0;mso-height-percent:0;mso-width-relative:margin;mso-height-relative:margin;v-text-anchor:top" o:gfxdata="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" fillcolor="white [3201]" strokeweight=".5pt">
+                      <v:textbox>
+                        <w:txbxContent>
+                          <w:p>
+                            <w:pPr>
+                              <w:ind w:left="0"/>
+                              <w:jc w:val="center"/>
+                              <w:rPr>
+                                <w:sz w:val="24"/>
+                                <w:szCs w:val="24"/>
+                              </w:rPr>
+                            </w:pPr>
+                          </w:p>
+                          <w:p>
+                            <w:pPr>
+                              <w:ind w:left="0"/>
+                              <w:jc w:val="center"/>
+                              <w:rPr>
+                                <w:sz w:val="24"/>
+                                <w:szCs w:val="24"/>
+                              </w:rPr>
+                            </w:pPr>
+                          </w:p>
+                        </w:txbxContent>
+                      </v:textbox>
+                    </v:shape>
+                  </w:pict>
+                </mc:Fallback>
+              </mc:AlternateContent>
+            </w:r>
+            <w:r>
+              <w:rPr>
+                <w:noProof/>
+                <w:sz w:val="22"/>
+              </w:rPr>
+              <mc:AlternateContent>
+                <mc:Choice Requires="wps">
+                  <w:drawing>
+                    <wp:anchor distT="0" distB="0" distL="114300" distR="114300" simplePos="0" relativeHeight="251695104" behindDoc="0" locked="0" layoutInCell="1" allowOverlap="1" wp14:anchorId="312AA708" wp14:editId="4C56A995">
+                      <wp:simplePos x="0" y="0"/>
+                      <wp:positionH relativeFrom="column">
+                        <wp:posOffset>890905</wp:posOffset>
+                      </wp:positionH>
+                      <wp:positionV relativeFrom="paragraph">
+                        <wp:posOffset>1439545</wp:posOffset>
+                      </wp:positionV>
+                      <wp:extent cx="1266825" cy="419100"/>
+                      <wp:effectExtent l="0" t="0" r="28575" b="19050"/>
+                      <wp:wrapNone/>
+                      <wp:docPr id="18" name="Text Box 18"/>
+                      <wp:cNvGraphicFramePr/>
+                      <a:graphic xmlns:a="http://schemas.openxmlformats.org/drawingml/2006/main">
+                        <a:graphicData uri="http://schemas.microsoft.com/office/word/2010/wordprocessingShape">
+                          <wps:wsp>
+                            <wps:cNvSpPr txBox="1"/>
+                            <wps:spPr>
+                              <a:xfrm>
+                                <a:off x="0" y="0"/>
+                                <a:ext cx="1266825" cy="419100"/>
+                              </a:xfrm>
+                              <a:prstGeom prst="rect">
+                                <a:avLst/>
+                              </a:prstGeom>
+                              <a:solidFill>
+                                <a:schemeClr val="lt1"/>
+                              </a:solidFill>
+                              <a:ln w="6350">
+                                <a:solidFill>
+                                  <a:prstClr val="black"/>
+                                </a:solidFill>
+                              </a:ln>
+                              <a:effectLst/>
+                            </wps:spPr>
+                            <wps:style>
+                              <a:lnRef idx="0">
+                                <a:schemeClr val="accent1"/>
+                              </a:lnRef>
+                              <a:fillRef idx="0">
+                                <a:schemeClr val="accent1"/>
+                              </a:fillRef>
+                              <a:effectRef idx="0">
+                                <a:schemeClr val="accent1"/>
+                              </a:effectRef>
+                              <a:fontRef idx="minor">
+                                <a:schemeClr val="dk1"/>
+                              </a:fontRef>
+                            </wps:style>
+                            <wps:txbx>
+                              <w:txbxContent>
+                                <w:p>
+                                  <w:pPr>
+                                    <w:ind w:left="0"/>
+                                    <w:jc w:val="center"/>
+                                    <w:rPr>
+                                      <w:sz w:val="32"/>
+                                      <w:szCs w:val="32"/>
+                                    </w:rPr>
+                                  </w:pPr>
+                                  <w:r>
+                                    <w:rPr>
+                                      <w:sz w:val="32"/>
+                                      <w:szCs w:val="32"/>
+                                    </w:rPr>
+                                    <w:t>Dynamic</w:t>
+                                  </w:r>
+                                </w:p>
+                                <w:p>
+                                  <w:pPr>
+                                    <w:ind w:left="0"/>
+                                    <w:jc w:val="center"/>
+                                    <w:rPr>
+                                      <w:sz w:val="24"/>
+                                      <w:szCs w:val="24"/>
+                                    </w:rPr>
+                                  </w:pPr>
+                                </w:p>
+                                <w:p>
+                                  <w:pPr>
+                                    <w:ind w:left="0"/>
+                                    <w:jc w:val="center"/>
+                                    <w:rPr>
+                                      <w:sz w:val="24"/>
+                                      <w:szCs w:val="24"/>
+                                    </w:rPr>
+                                  </w:pPr>
+                                </w:p>
+                              </w:txbxContent>
+                            </wps:txbx>
+                            <wps:bodyPr rot="0" spcFirstLastPara="0" vertOverflow="overflow" horzOverflow="overflow" vert="horz" wrap="square" lIns="91440" tIns="45720" rIns="91440" bIns="45720" numCol="1" spcCol="0" rtlCol="0" fromWordArt="0" anchor="t" anchorCtr="0" forceAA="0" compatLnSpc="1">
+                              <a:prstTxWarp prst="textNoShape">
+                                <a:avLst/>
+                              </a:prstTxWarp>
+                              <a:noAutofit/>
+                            </wps:bodyPr>
+                          </wps:wsp>
+                        </a:graphicData>
+                      </a:graphic>
+                      <wp14:sizeRelH relativeFrom="margin">
+                        <wp14:pctWidth>0</wp14:pctWidth>
+                      </wp14:sizeRelH>
+                      <wp14:sizeRelV relativeFrom="margin">
+                        <wp14:pctHeight>0</wp14:pctHeight>
+                      </wp14:sizeRelV>
+                    </wp:anchor>
+                  </w:drawing>
+                </mc:Choice>
+                <mc:Fallback>
+                  <w:pict>
+                    <v:shape w14:anchorId="312AA708" id="Text Box 18" o:spid="_x0000_s1032" type="#_x0000_t202" style="position:absolute;left:0;text-align:left;margin-left:70.15pt;margin-top:113.35pt;width:99.75pt;height:33pt;z-index:251695104;visibility:visible;mso-wrap-style:square;mso-width-percent:0;mso-height-percent:0;mso-wrap-distance-left:9pt;mso-wrap-distance-top:0;mso-wrap-distance-right:9pt;mso-wrap-distance-bottom:0;mso-position-horizontal:absolute;mso-position-horizontal-relative:text;mso-position-vertical:absolute;mso-position-vertical-relative:text;mso-width-percent:0;mso-height-percent:0;mso-width-relative:margin;mso-height-relative:margin;v-text-anchor:top" o:gfxdata="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" fillcolor="white [3201]" strokeweight=".5pt">
+                      <v:textbox>
+                        <w:txbxContent>
+                          <w:p>
+                            <w:pPr>
+                              <w:ind w:left="0"/>
+                              <w:jc w:val="center"/>
+                              <w:rPr>
+                                <w:sz w:val="32"/>
+                                <w:szCs w:val="32"/>
+                              </w:rPr>
+                            </w:pPr>
+                            <w:r>
+                              <w:rPr>
+                                <w:sz w:val="32"/>
+                                <w:szCs w:val="32"/>
+                              </w:rPr>
+                              <w:t>Dynamic</w:t>
+                            </w:r>
+                          </w:p>
+                          <w:p>
+                            <w:pPr>
+                              <w:ind w:left="0"/>
+                              <w:jc w:val="center"/>
+                              <w:rPr>
+                                <w:sz w:val="24"/>
+                                <w:szCs w:val="24"/>
+                              </w:rPr>
+                            </w:pPr>
+                          </w:p>
+                          <w:p>
+                            <w:pPr>
+                              <w:ind w:left="0"/>
+                              <w:jc w:val="center"/>
+                              <w:rPr>
+                                <w:sz w:val="24"/>
+                                <w:szCs w:val="24"/>
+                              </w:rPr>
+                            </w:pPr>
+                          </w:p>
+                        </w:txbxContent>
+                      </v:textbox>
+                    </v:shape>
+                  </w:pict>
+                </mc:Fallback>
+              </mc:AlternateContent>
+            </w:r>
+            <w:r>
+              <w:rPr>
+                <w:noProof/>
+                <w:sz w:val="22"/>
+              </w:rPr>
+              <mc:AlternateContent>
+                <mc:Choice Requires="wps">
+                  <w:drawing>
+                    <wp:anchor distT="0" distB="0" distL="114300" distR="114300" simplePos="0" relativeHeight="251686912" behindDoc="0" locked="0" layoutInCell="1" allowOverlap="1" wp14:anchorId="1CECD197" wp14:editId="44313E7C">
+                      <wp:simplePos x="0" y="0"/>
+                      <wp:positionH relativeFrom="column">
+                        <wp:posOffset>3291840</wp:posOffset>
+                      </wp:positionH>
+                      <wp:positionV relativeFrom="paragraph">
+                        <wp:posOffset>417195</wp:posOffset>
+                      </wp:positionV>
+                      <wp:extent cx="304800" cy="304800"/>
+                      <wp:effectExtent l="0" t="0" r="19050" b="19050"/>
+                      <wp:wrapNone/>
+                      <wp:docPr id="11" name="Text Box 11"/>
+                      <wp:cNvGraphicFramePr/>
+                      <a:graphic xmlns:a="http://schemas.openxmlformats.org/drawingml/2006/main">
+                        <a:graphicData uri="http://schemas.microsoft.com/office/word/2010/wordprocessingShape">
+                          <wps:wsp>
+                            <wps:cNvSpPr txBox="1"/>
+                            <wps:spPr>
+                              <a:xfrm>
+                                <a:off x="0" y="0"/>
+                                <a:ext cx="304800" cy="304800"/>
+                              </a:xfrm>
+                              <a:prstGeom prst="rect">
+                                <a:avLst/>
+                              </a:prstGeom>
+                              <a:solidFill>
+                                <a:schemeClr val="lt1"/>
+                              </a:solidFill>
+                              <a:ln w="6350">
+                                <a:solidFill>
+                                  <a:prstClr val="black"/>
+                                </a:solidFill>
+                              </a:ln>
+                              <a:effectLst/>
+                            </wps:spPr>
+                            <wps:style>
+                              <a:lnRef idx="0">
+                                <a:schemeClr val="accent1"/>
+                              </a:lnRef>
+                              <a:fillRef idx="0">
+                                <a:schemeClr val="accent1"/>
+                              </a:fillRef>
+                              <a:effectRef idx="0">
+                                <a:schemeClr val="accent1"/>
+                              </a:effectRef>
+                              <a:fontRef idx="minor">
+                                <a:schemeClr val="dk1"/>
+                              </a:fontRef>
+                            </wps:style>
+                            <wps:txbx>
+                              <w:txbxContent>
+                                <w:p>
+                                  <w:pPr>
+                                    <w:ind w:left="0"/>
+                                    <w:jc w:val="center"/>
+                                    <w:rPr>
+                                      <w:sz w:val="24"/>
+                                      <w:szCs w:val="24"/>
+                                    </w:rPr>
+                                  </w:pPr>
+                                </w:p>
+                                <w:p>
+                                  <w:pPr>
+                                    <w:ind w:left="0"/>
+                                    <w:jc w:val="center"/>
+                                    <w:rPr>
+                                      <w:sz w:val="24"/>
+                                      <w:szCs w:val="24"/>
+                                    </w:rPr>
+                                  </w:pPr>
+                                </w:p>
+                              </w:txbxContent>
+                            </wps:txbx>
+                            <wps:bodyPr rot="0" spcFirstLastPara="0" vertOverflow="overflow" horzOverflow="overflow" vert="horz" wrap="square" lIns="91440" tIns="45720" rIns="91440" bIns="45720" numCol="1" spcCol="0" rtlCol="0" fromWordArt="0" anchor="t" anchorCtr="0" forceAA="0" compatLnSpc="1">
+                              <a:prstTxWarp prst="textNoShape">
+                                <a:avLst/>
+                              </a:prstTxWarp>
+                              <a:noAutofit/>
+                            </wps:bodyPr>
+                          </wps:wsp>
+                        </a:graphicData>
+                      </a:graphic>
+                      <wp14:sizeRelH relativeFrom="margin">
+                        <wp14:pctWidth>0</wp14:pctWidth>
+                      </wp14:sizeRelH>
+                      <wp14:sizeRelV relativeFrom="margin">
+                        <wp14:pctHeight>0</wp14:pctHeight>
+                      </wp14:sizeRelV>
+                    </wp:anchor>
+                  </w:drawing>
+                </mc:Choice>
+                <mc:Fallback>
+                  <w:pict>
+                    <v:shape w14:anchorId="1CECD197" id="Text Box 11" o:spid="_x0000_s1033" type="#_x0000_t202" style="position:absolute;left:0;text-align:left;margin-left:259.2pt;margin-top:32.85pt;width:24pt;height:24pt;z-index:251686912;visibility:visible;mso-wrap-style:square;mso-width-percent:0;mso-height-percent:0;mso-wrap-distance-left:9pt;mso-wrap-distance-top:0;mso-wrap-distance-right:9pt;mso-wrap-distance-bottom:0;mso-position-horizontal:absolute;mso-position-horizontal-relative:text;mso-position-vertical:absolute;mso-position-vertical-relative:text;mso-width-percent:0;mso-height-percent:0;mso-width-relative:margin;mso-height-relative:margin;v-text-anchor:top" o:gfxdata="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" fillcolor="white [3201]" strokeweight=".5pt">
+                      <v:textbox>
+                        <w:txbxContent>
+                          <w:p>
+                            <w:pPr>
+                              <w:ind w:left="0"/>
+                              <w:jc w:val="center"/>
+                              <w:rPr>
+                                <w:sz w:val="24"/>
+                                <w:szCs w:val="24"/>
+                              </w:rPr>
+                            </w:pPr>
+                          </w:p>
+                          <w:p>
+                            <w:pPr>
+                              <w:ind w:left="0"/>
+                              <w:jc w:val="center"/>
+                              <w:rPr>
+                                <w:sz w:val="24"/>
+                                <w:szCs w:val="24"/>
+                              </w:rPr>
+                            </w:pPr>
+                          </w:p>
+                        </w:txbxContent>
+                      </v:textbox>
+                    </v:shape>
+                  </w:pict>
+                </mc:Fallback>
+              </mc:AlternateContent>
+            </w:r>
+            <w:r>
+              <w:rPr>
+                <w:noProof/>
+                <w:sz w:val="22"/>
+              </w:rPr>
+              <mc:AlternateContent>
+                <mc:Choice Requires="wps">
+                  <w:drawing>
+                    <wp:anchor distT="0" distB="0" distL="114300" distR="114300" simplePos="0" relativeHeight="251688960" behindDoc="0" locked="0" layoutInCell="1" allowOverlap="1" wp14:anchorId="3C8B5EA3" wp14:editId="49BA5BAC">
+                      <wp:simplePos x="0" y="0"/>
+                      <wp:positionH relativeFrom="column">
+                        <wp:posOffset>3277235</wp:posOffset>
+                      </wp:positionH>
+                      <wp:positionV relativeFrom="paragraph">
+                        <wp:posOffset>1125220</wp:posOffset>
+                      </wp:positionV>
+                      <wp:extent cx="304800" cy="304800"/>
+                      <wp:effectExtent l="0" t="0" r="19050" b="19050"/>
+                      <wp:wrapNone/>
+                      <wp:docPr id="12" name="Text Box 12"/>
+                      <wp:cNvGraphicFramePr/>
+                      <a:graphic xmlns:a="http://schemas.openxmlformats.org/drawingml/2006/main">
+                        <a:graphicData uri="http://schemas.microsoft.com/office/word/2010/wordprocessingShape">
+                          <wps:wsp>
+                            <wps:cNvSpPr txBox="1"/>
+                            <wps:spPr>
+                              <a:xfrm>
+                                <a:off x="0" y="0"/>
+                                <a:ext cx="304800" cy="304800"/>
+                              </a:xfrm>
+                              <a:prstGeom prst="rect">
+                                <a:avLst/>
+                              </a:prstGeom>
+                              <a:solidFill>
+                                <a:schemeClr val="lt1"/>
+                              </a:solidFill>
+                              <a:ln w="6350">
+                                <a:solidFill>
+                                  <a:prstClr val="black"/>
+                                </a:solidFill>
+                              </a:ln>
+                              <a:effectLst/>
+                            </wps:spPr>
+                            <wps:style>
+                              <a:lnRef idx="0">
+                                <a:schemeClr val="accent1"/>
+                              </a:lnRef>
+                              <a:fillRef idx="0">
+                                <a:schemeClr val="accent1"/>
+                              </a:fillRef>
+                              <a:effectRef idx="0">
+                                <a:schemeClr val="accent1"/>
+                              </a:effectRef>
+                              <a:fontRef idx="minor">
+                                <a:schemeClr val="dk1"/>
+                              </a:fontRef>
+                            </wps:style>
+                            <wps:txbx>
+                              <w:txbxContent>
+                                <w:p>
+                                  <w:pPr>
+                                    <w:ind w:left="0"/>
+                                    <w:jc w:val="center"/>
+                                    <w:rPr>
+                                      <w:sz w:val="24"/>
+                                      <w:szCs w:val="24"/>
+                                    </w:rPr>
+                                  </w:pPr>
+                                  <w:r>
+                                    <w:rPr>
+                                      <w:sz w:val="24"/>
+                                      <w:szCs w:val="24"/>
+                                    </w:rPr>
+                                    <w:t>√</w:t>
+                                  </w:r>
+                                </w:p>
+                              </w:txbxContent>
+                            </wps:txbx>
+                            <wps:bodyPr rot="0" spcFirstLastPara="0" vertOverflow="overflow" horzOverflow="overflow" vert="horz" wrap="square" lIns="91440" tIns="45720" rIns="91440" bIns="45720" numCol="1" spcCol="0" rtlCol="0" fromWordArt="0" anchor="t" anchorCtr="0" forceAA="0" compatLnSpc="1">
+                              <a:prstTxWarp prst="textNoShape">
+                                <a:avLst/>
+                              </a:prstTxWarp>
+                              <a:noAutofit/>
+                            </wps:bodyPr>
+                          </wps:wsp>
+                        </a:graphicData>
+                      </a:graphic>
+                      <wp14:sizeRelH relativeFrom="margin">
+                        <wp14:pctWidth>0</wp14:pctWidth>
+                      </wp14:sizeRelH>
+                      <wp14:sizeRelV relativeFrom="margin">
+                        <wp14:pctHeight>0</wp14:pctHeight>
+                      </wp14:sizeRelV>
+                    </wp:anchor>
+                  </w:drawing>
+                </mc:Choice>
+                <mc:Fallback>
+                  <w:pict>
+                    <v:shape w14:anchorId="3C8B5EA3" id="Text Box 12" o:spid="_x0000_s1034" type="#_x0000_t202" style="position:absolute;left:0;text-align:left;margin-left:258.05pt;margin-top:88.6pt;width:24pt;height:24pt;z-index:251688960;visibility:visible;mso-wrap-style:square;mso-width-percent:0;mso-height-percent:0;mso-wrap-distance-left:9pt;mso-wrap-distance-top:0;mso-wrap-distance-right:9pt;mso-wrap-distance-bottom:0;mso-position-horizontal:absolute;mso-position-horizontal-relative:text;mso-position-vertical:absolute;mso-position-vertical-relative:text;mso-width-percent:0;mso-height-percent:0;mso-width-relative:margin;mso-height-relative:margin;v-text-anchor:top" o:gfxdata="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" fillcolor="white [3201]" strokeweight=".5pt">
+                      <v:textbox>
+                        <w:txbxContent>
+                          <w:p>
+                            <w:pPr>
+                              <w:ind w:left="0"/>
+                              <w:jc w:val="center"/>
+                              <w:rPr>
+                                <w:sz w:val="24"/>
+                                <w:szCs w:val="24"/>
+                              </w:rPr>
+                            </w:pPr>
+                            <w:r>
+                              <w:rPr>
+                                <w:sz w:val="24"/>
+                                <w:szCs w:val="24"/>
+                              </w:rPr>
+                              <w:t>√</w:t>
+                            </w:r>
+                          </w:p>
+                        </w:txbxContent>
+                      </v:textbox>
+                    </v:shape>
+                  </w:pict>
+                </mc:Fallback>
+              </mc:AlternateContent>
+            </w:r>
+            <w:r>
+              <w:rPr>
+                <w:noProof/>
+                <w:sz w:val="22"/>
+              </w:rPr>
+              <mc:AlternateContent>
+                <mc:Choice Requires="wps">
+                  <w:drawing>
+                    <wp:anchor distT="0" distB="0" distL="114300" distR="114300" simplePos="0" relativeHeight="251682816" behindDoc="0" locked="0" layoutInCell="1" allowOverlap="1" wp14:anchorId="0D5BA1C4" wp14:editId="0F598C3C">
+                      <wp:simplePos x="0" y="0"/>
+                      <wp:positionH relativeFrom="column">
+                        <wp:posOffset>3872230</wp:posOffset>
+                      </wp:positionH>
+                      <wp:positionV relativeFrom="paragraph">
+                        <wp:posOffset>1087120</wp:posOffset>
+                      </wp:positionV>
+                      <wp:extent cx="1266825" cy="419100"/>
+                      <wp:effectExtent l="0" t="0" r="28575" b="19050"/>
+                      <wp:wrapNone/>
+                      <wp:docPr id="9" name="Text Box 9"/>
+                      <wp:cNvGraphicFramePr/>
+                      <a:graphic xmlns:a="http://schemas.openxmlformats.org/drawingml/2006/main">
+                        <a:graphicData uri="http://schemas.microsoft.com/office/word/2010/wordprocessingShape">
+                          <wps:wsp>
+                            <wps:cNvSpPr txBox="1"/>
+                            <wps:spPr>
+                              <a:xfrm>
+                                <a:off x="0" y="0"/>
+                                <a:ext cx="1266825" cy="419100"/>
+                              </a:xfrm>
+                              <a:prstGeom prst="rect">
+                                <a:avLst/>
+                              </a:prstGeom>
+                              <a:solidFill>
+                                <a:schemeClr val="lt1"/>
+                              </a:solidFill>
+                              <a:ln w="6350">
+                                <a:solidFill>
+                                  <a:prstClr val="black"/>
+                                </a:solidFill>
+                              </a:ln>
+                              <a:effectLst/>
+                            </wps:spPr>
+                            <wps:style>
+                              <a:lnRef idx="0">
+                                <a:schemeClr val="accent1"/>
+                              </a:lnRef>
+                              <a:fillRef idx="0">
+                                <a:schemeClr val="accent1"/>
+                              </a:fillRef>
+                              <a:effectRef idx="0">
+                                <a:schemeClr val="accent1"/>
+                              </a:effectRef>
+                              <a:fontRef idx="minor">
+                                <a:schemeClr val="dk1"/>
+                              </a:fontRef>
+                            </wps:style>
+                            <wps:txbx>
+                              <w:txbxContent>
+                                <w:p>
+                                  <w:pPr>
+                                    <w:ind w:left="0"/>
+                                    <w:jc w:val="center"/>
+                                    <w:rPr>
+                                      <w:sz w:val="32"/>
+                                      <w:szCs w:val="32"/>
+                                    </w:rPr>
+                                  </w:pPr>
+                                  <w:r>
+                                    <w:rPr>
+                                      <w:sz w:val="32"/>
+                                      <w:szCs w:val="32"/>
+                                    </w:rPr>
+                                    <w:t>Medium</w:t>
+                                  </w:r>
+                                </w:p>
+                                <w:p>
+                                  <w:pPr>
+                                    <w:ind w:left="0"/>
+                                    <w:jc w:val="center"/>
+                                    <w:rPr>
+                                      <w:sz w:val="24"/>
+                                      <w:szCs w:val="24"/>
+                                    </w:rPr>
+                                  </w:pPr>
+                                </w:p>
+                                <w:p>
+                                  <w:pPr>
+                                    <w:ind w:left="0"/>
+                                    <w:jc w:val="center"/>
+                                    <w:rPr>
+                                      <w:sz w:val="24"/>
+                                      <w:szCs w:val="24"/>
+                                    </w:rPr>
+                                  </w:pPr>
+                                </w:p>
+                              </w:txbxContent>
+                            </wps:txbx>
+                            <wps:bodyPr rot="0" spcFirstLastPara="0" vertOverflow="overflow" horzOverflow="overflow" vert="horz" wrap="square" lIns="91440" tIns="45720" rIns="91440" bIns="45720" numCol="1" spcCol="0" rtlCol="0" fromWordArt="0" anchor="t" anchorCtr="0" forceAA="0" compatLnSpc="1">
+                              <a:prstTxWarp prst="textNoShape">
+                                <a:avLst/>
+                              </a:prstTxWarp>
+                              <a:noAutofit/>
+                            </wps:bodyPr>
+                          </wps:wsp>
+                        </a:graphicData>
+                      </a:graphic>
+                      <wp14:sizeRelH relativeFrom="margin">
+                        <wp14:pctWidth>0</wp14:pctWidth>
+                      </wp14:sizeRelH>
+                      <wp14:sizeRelV relativeFrom="margin">
+                        <wp14:pctHeight>0</wp14:pctHeight>
+                      </wp14:sizeRelV>
+                    </wp:anchor>
+                  </w:drawing>
+                </mc:Choice>
+                <mc:Fallback>
+                  <w:pict>
+                    <v:shape w14:anchorId="0D5BA1C4" id="Text Box 9" o:spid="_x0000_s1035" type="#_x0000_t202" style="position:absolute;left:0;text-align:left;margin-left:304.9pt;margin-top:85.6pt;width:99.75pt;height:33pt;z-index:251682816;visibility:visible;mso-wrap-style:square;mso-width-percent:0;mso-height-percent:0;mso-wrap-distance-left:9pt;mso-wrap-distance-top:0;mso-wrap-distance-right:9pt;mso-wrap-distance-bottom:0;mso-position-horizontal:absolute;mso-position-horizontal-relative:text;mso-position-vertical:absolute;mso-position-vertical-relative:text;mso-width-percent:0;mso-height-percent:0;mso-width-relative:margin;mso-height-relative:margin;v-text-anchor:top" o:gfxdata="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" fillcolor="white [3201]" strokeweight=".5pt">
+                      <v:textbox>
+                        <w:txbxContent>
+                          <w:p>
+                            <w:pPr>
+                              <w:ind w:left="0"/>
+                              <w:jc w:val="center"/>
+                              <w:rPr>
+                                <w:sz w:val="32"/>
+                                <w:szCs w:val="32"/>
+                              </w:rPr>
+                            </w:pPr>
+                            <w:r>
+                              <w:rPr>
+                                <w:sz w:val="32"/>
+                                <w:szCs w:val="32"/>
+                              </w:rPr>
+                              <w:t>Medium</w:t>
+                            </w:r>
+                          </w:p>
+                          <w:p>
+                            <w:pPr>
+                              <w:ind w:left="0"/>
+                              <w:jc w:val="center"/>
+                              <w:rPr>
+                                <w:sz w:val="24"/>
+                                <w:szCs w:val="24"/>
+                              </w:rPr>
+                            </w:pPr>
+                          </w:p>
+                          <w:p>
+                            <w:pPr>
+                              <w:ind w:left="0"/>
+                              <w:jc w:val="center"/>
+                              <w:rPr>
+                                <w:sz w:val="24"/>
+                                <w:szCs w:val="24"/>
+                              </w:rPr>
+                            </w:pPr>
+                          </w:p>
+                        </w:txbxContent>
+                      </v:textbox>
+                    </v:shape>
+                  </w:pict>
+                </mc:Fallback>
+              </mc:AlternateContent>
+            </w:r>
+            <w:r>
+              <w:rPr>
+                <w:noProof/>
+                <w:sz w:val="22"/>
+              </w:rPr>
+              <mc:AlternateContent>
+                <mc:Choice Requires="wps">
+                  <w:drawing>
+                    <wp:anchor distT="0" distB="0" distL="114300" distR="114300" simplePos="0" relativeHeight="251680768" behindDoc="0" locked="0" layoutInCell="1" allowOverlap="1" wp14:anchorId="79659DD4" wp14:editId="4A64CB85">
+                      <wp:simplePos x="0" y="0"/>
+                      <wp:positionH relativeFrom="column">
+                        <wp:posOffset>3881755</wp:posOffset>
+                      </wp:positionH>
+                      <wp:positionV relativeFrom="paragraph">
+                        <wp:posOffset>369570</wp:posOffset>
+                      </wp:positionV>
+                      <wp:extent cx="1266825" cy="419100"/>
+                      <wp:effectExtent l="0" t="0" r="28575" b="19050"/>
+                      <wp:wrapNone/>
+                      <wp:docPr id="6" name="Text Box 6"/>
+                      <wp:cNvGraphicFramePr/>
+                      <a:graphic xmlns:a="http://schemas.openxmlformats.org/drawingml/2006/main">
+                        <a:graphicData uri="http://schemas.microsoft.com/office/word/2010/wordprocessingShape">
+                          <wps:wsp>
+                            <wps:cNvSpPr txBox="1"/>
+                            <wps:spPr>
+                              <a:xfrm>
+                                <a:off x="0" y="0"/>
+                                <a:ext cx="1266825" cy="419100"/>
+                              </a:xfrm>
+                              <a:prstGeom prst="rect">
+                                <a:avLst/>
+                              </a:prstGeom>
+                              <a:solidFill>
+                                <a:schemeClr val="lt1"/>
+                              </a:solidFill>
+                              <a:ln w="6350">
+                                <a:solidFill>
+                                  <a:prstClr val="black"/>
+                                </a:solidFill>
+                              </a:ln>
+                              <a:effectLst/>
+                            </wps:spPr>
+                            <wps:style>
+                              <a:lnRef idx="0">
+                                <a:schemeClr val="accent1"/>
+                              </a:lnRef>
+                              <a:fillRef idx="0">
+                                <a:schemeClr val="accent1"/>
+                              </a:fillRef>
+                              <a:effectRef idx="0">
+                                <a:schemeClr val="accent1"/>
+                              </a:effectRef>
+                              <a:fontRef idx="minor">
+                                <a:schemeClr val="dk1"/>
+                              </a:fontRef>
+                            </wps:style>
+                            <wps:txbx>
+                              <w:txbxContent>
+                                <w:p>
+                                  <w:pPr>
+                                    <w:ind w:left="0"/>
+                                    <w:jc w:val="center"/>
+                                    <w:rPr>
+                                      <w:sz w:val="32"/>
+                                      <w:szCs w:val="32"/>
+                                    </w:rPr>
+                                  </w:pPr>
+                                  <w:r>
+                                    <w:rPr>
+                                      <w:sz w:val="32"/>
+                                      <w:szCs w:val="32"/>
+                                    </w:rPr>
+                                    <w:t>Easy</w:t>
+                                  </w:r>
+                                </w:p>
+                                <w:p>
+                                  <w:pPr>
+                                    <w:ind w:left="0"/>
+                                    <w:jc w:val="center"/>
+                                    <w:rPr>
+                                      <w:sz w:val="24"/>
+                                      <w:szCs w:val="24"/>
+                                    </w:rPr>
+                                  </w:pPr>
+                                </w:p>
+                                <w:p>
+                                  <w:pPr>
+                                    <w:ind w:left="0"/>
+                                    <w:jc w:val="center"/>
+                                    <w:rPr>
+                                      <w:sz w:val="24"/>
+                                      <w:szCs w:val="24"/>
+                                    </w:rPr>
+                                  </w:pPr>
+                                </w:p>
+                              </w:txbxContent>
+                            </wps:txbx>
+                            <wps:bodyPr rot="0" spcFirstLastPara="0" vertOverflow="overflow" horzOverflow="overflow" vert="horz" wrap="square" lIns="91440" tIns="45720" rIns="91440" bIns="45720" numCol="1" spcCol="0" rtlCol="0" fromWordArt="0" anchor="t" anchorCtr="0" forceAA="0" compatLnSpc="1">
+                              <a:prstTxWarp prst="textNoShape">
+                                <a:avLst/>
+                              </a:prstTxWarp>
+                              <a:noAutofit/>
+                            </wps:bodyPr>
+                          </wps:wsp>
+                        </a:graphicData>
+                      </a:graphic>
+                      <wp14:sizeRelH relativeFrom="margin">
+                        <wp14:pctWidth>0</wp14:pctWidth>
+                      </wp14:sizeRelH>
+                      <wp14:sizeRelV relativeFrom="margin">
+                        <wp14:pctHeight>0</wp14:pctHeight>
+                      </wp14:sizeRelV>
+                    </wp:anchor>
+                  </w:drawing>
+                </mc:Choice>
+                <mc:Fallback>
+                  <w:pict>
+                    <v:shape w14:anchorId="79659DD4" id="Text Box 6" o:spid="_x0000_s1036" type="#_x0000_t202" style="position:absolute;left:0;text-align:left;margin-left:305.65pt;margin-top:29.1pt;width:99.75pt;height:33pt;z-index:251680768;visibility:visible;mso-wrap-style:square;mso-width-percent:0;mso-height-percent:0;mso-wrap-distance-left:9pt;mso-wrap-distance-top:0;mso-wrap-distance-right:9pt;mso-wrap-distance-bottom:0;mso-position-horizontal:absolute;mso-position-horizontal-relative:text;mso-position-vertical:absolute;mso-position-vertical-relative:text;mso-width-percent:0;mso-height-percent:0;mso-width-relative:margin;mso-height-relative:margin;v-text-anchor:top" o:gfxdata="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" fillcolor="white [3201]" strokeweight=".5pt">
+                      <v:textbox>
+                        <w:txbxContent>
+                          <w:p>
+                            <w:pPr>
+                              <w:ind w:left="0"/>
+                              <w:jc w:val="center"/>
+                              <w:rPr>
+                                <w:sz w:val="32"/>
+                                <w:szCs w:val="32"/>
+                              </w:rPr>
+                            </w:pPr>
+                            <w:r>
+                              <w:rPr>
+                                <w:sz w:val="32"/>
+                                <w:szCs w:val="32"/>
+                              </w:rPr>
+                              <w:t>Easy</w:t>
+                            </w:r>
+                          </w:p>
+                          <w:p>
+                            <w:pPr>
+                              <w:ind w:left="0"/>
+                              <w:jc w:val="center"/>
+                              <w:rPr>
+                                <w:sz w:val="24"/>
+                                <w:szCs w:val="24"/>
+                              </w:rPr>
+                            </w:pPr>
+                          </w:p>
+                          <w:p>
+                            <w:pPr>
+                              <w:ind w:left="0"/>
+                              <w:jc w:val="center"/>
+                              <w:rPr>
+                                <w:sz w:val="24"/>
+                                <w:szCs w:val="24"/>
+                              </w:rPr>
+                            </w:pPr>
+                          </w:p>
+                        </w:txbxContent>
+                      </v:textbox>
+                    </v:shape>
+                  </w:pict>
+                </mc:Fallback>
+              </mc:AlternateContent>
+            </w:r>
+            <w:r>
+              <w:rPr>
+                <w:noProof/>
+                <w:sz w:val="22"/>
+              </w:rPr>
+              <mc:AlternateContent>
+                <mc:Choice Requires="wps">
+                  <w:drawing>
+                    <wp:anchor distT="0" distB="0" distL="114300" distR="114300" simplePos="0" relativeHeight="251691008" behindDoc="0" locked="0" layoutInCell="1" allowOverlap="1" wp14:anchorId="754F5AAC" wp14:editId="005681AF">
+                      <wp:simplePos x="0" y="0"/>
+                      <wp:positionH relativeFrom="column">
+                        <wp:posOffset>3300730</wp:posOffset>
+                      </wp:positionH>
+                      <wp:positionV relativeFrom="paragraph">
+                        <wp:posOffset>1849120</wp:posOffset>
+                      </wp:positionV>
+                      <wp:extent cx="304800" cy="304800"/>
+                      <wp:effectExtent l="0" t="0" r="19050" b="19050"/>
+                      <wp:wrapNone/>
+                      <wp:docPr id="13" name="Text Box 13"/>
+                      <wp:cNvGraphicFramePr/>
+                      <a:graphic xmlns:a="http://schemas.openxmlformats.org/drawingml/2006/main">
+                        <a:graphicData uri="http://schemas.microsoft.com/office/word/2010/wordprocessingShape">
+                          <wps:wsp>
+                            <wps:cNvSpPr txBox="1"/>
+                            <wps:spPr>
+                              <a:xfrm>
+                                <a:off x="0" y="0"/>
+                                <a:ext cx="304800" cy="304800"/>
+                              </a:xfrm>
+                              <a:prstGeom prst="rect">
+                                <a:avLst/>
+                              </a:prstGeom>
+                              <a:solidFill>
+                                <a:schemeClr val="lt1"/>
+                              </a:solidFill>
+                              <a:ln w="6350">
+                                <a:solidFill>
+                                  <a:prstClr val="black"/>
+                                </a:solidFill>
+                              </a:ln>
+                              <a:effectLst/>
+                            </wps:spPr>
+                            <wps:style>
+                              <a:lnRef idx="0">
+                                <a:schemeClr val="accent1"/>
+                              </a:lnRef>
+                              <a:fillRef idx="0">
+                                <a:schemeClr val="accent1"/>
+                              </a:fillRef>
+                              <a:effectRef idx="0">
+                                <a:schemeClr val="accent1"/>
+                              </a:effectRef>
+                              <a:fontRef idx="minor">
+                                <a:schemeClr val="dk1"/>
+                              </a:fontRef>
+                            </wps:style>
+                            <wps:txbx>
+                              <w:txbxContent>
+                                <w:p>
+                                  <w:pPr>
+                                    <w:ind w:left="0"/>
+                                    <w:jc w:val="center"/>
+                                    <w:rPr>
+                                      <w:sz w:val="24"/>
+                                      <w:szCs w:val="24"/>
+                                    </w:rPr>
+                                  </w:pPr>
+                                </w:p>
+                                <w:p>
+                                  <w:pPr>
+                                    <w:ind w:left="0"/>
+                                    <w:jc w:val="center"/>
+                                    <w:rPr>
+                                      <w:sz w:val="24"/>
+                                      <w:szCs w:val="24"/>
+                                    </w:rPr>
+                                  </w:pPr>
+                                </w:p>
+                              </w:txbxContent>
+                            </wps:txbx>
+                            <wps:bodyPr rot="0" spcFirstLastPara="0" vertOverflow="overflow" horzOverflow="overflow" vert="horz" wrap="square" lIns="91440" tIns="45720" rIns="91440" bIns="45720" numCol="1" spcCol="0" rtlCol="0" fromWordArt="0" anchor="t" anchorCtr="0" forceAA="0" compatLnSpc="1">
+                              <a:prstTxWarp prst="textNoShape">
+                                <a:avLst/>
+                              </a:prstTxWarp>
+                              <a:noAutofit/>
+                            </wps:bodyPr>
+                          </wps:wsp>
+                        </a:graphicData>
+                      </a:graphic>
+                      <wp14:sizeRelH relativeFrom="margin">
+                        <wp14:pctWidth>0</wp14:pctWidth>
+                      </wp14:sizeRelH>
+                      <wp14:sizeRelV relativeFrom="margin">
+                        <wp14:pctHeight>0</wp14:pctHeight>
+                      </wp14:sizeRelV>
+                    </wp:anchor>
+                  </w:drawing>
+                </mc:Choice>
+                <mc:Fallback>
+                  <w:pict>
+                    <v:shape w14:anchorId="754F5AAC" id="Text Box 13" o:spid="_x0000_s1037" type="#_x0000_t202" style="position:absolute;left:0;text-align:left;margin-left:259.9pt;margin-top:145.6pt;width:24pt;height:24pt;z-index:251691008;visibility:visible;mso-wrap-style:square;mso-width-percent:0;mso-height-percent:0;mso-wrap-distance-left:9pt;mso-wrap-distance-top:0;mso-wrap-distance-right:9pt;mso-wrap-distance-bottom:0;mso-position-horizontal:absolute;mso-position-horizontal-relative:text;mso-position-vertical:absolute;mso-position-vertical-relative:text;mso-width-percent:0;mso-height-percent:0;mso-width-relative:margin;mso-height-relative:margin;v-text-anchor:top" o:gfxdata="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" fillcolor="white [3201]" strokeweight=".5pt">
+                      <v:textbox>
+                        <w:txbxContent>
+                          <w:p>
+                            <w:pPr>
+                              <w:ind w:left="0"/>
+                              <w:jc w:val="center"/>
+                              <w:rPr>
+                                <w:sz w:val="24"/>
+                                <w:szCs w:val="24"/>
+                              </w:rPr>
+                            </w:pPr>
+                          </w:p>
+                          <w:p>
+                            <w:pPr>
+                              <w:ind w:left="0"/>
+                              <w:jc w:val="center"/>
+                              <w:rPr>
+                                <w:sz w:val="24"/>
+                                <w:szCs w:val="24"/>
+                              </w:rPr>
+                            </w:pPr>
+                          </w:p>
+                        </w:txbxContent>
+                      </v:textbox>
+                    </v:shape>
+                  </w:pict>
+                </mc:Fallback>
+              </mc:AlternateContent>
+            </w:r>
+            <w:r>
+              <w:rPr>
+                <w:noProof/>
+                <w:sz w:val="22"/>
+              </w:rPr>
+              <mc:AlternateContent>
+                <mc:Choice Requires="wps">
+                  <w:drawing>
+                    <wp:anchor distT="0" distB="0" distL="114300" distR="114300" simplePos="0" relativeHeight="251684864" behindDoc="0" locked="0" layoutInCell="1" allowOverlap="1" wp14:anchorId="294BB0C9" wp14:editId="57C9D90C">
+                      <wp:simplePos x="0" y="0"/>
+                      <wp:positionH relativeFrom="column">
+                        <wp:posOffset>3869690</wp:posOffset>
+                      </wp:positionH>
+                      <wp:positionV relativeFrom="paragraph">
+                        <wp:posOffset>1811020</wp:posOffset>
+                      </wp:positionV>
+                      <wp:extent cx="1266825" cy="419100"/>
+                      <wp:effectExtent l="0" t="0" r="28575" b="19050"/>
+                      <wp:wrapNone/>
+                      <wp:docPr id="10" name="Text Box 10"/>
+                      <wp:cNvGraphicFramePr/>
+                      <a:graphic xmlns:a="http://schemas.openxmlformats.org/drawingml/2006/main">
+                        <a:graphicData uri="http://schemas.microsoft.com/office/word/2010/wordprocessingShape">
+                          <wps:wsp>
+                            <wps:cNvSpPr txBox="1"/>
+                            <wps:spPr>
+                              <a:xfrm>
+                                <a:off x="0" y="0"/>
+                                <a:ext cx="1266825" cy="419100"/>
+                              </a:xfrm>
+                              <a:prstGeom prst="rect">
+                                <a:avLst/>
+                              </a:prstGeom>
+                              <a:solidFill>
+                                <a:schemeClr val="lt1"/>
+                              </a:solidFill>
+                              <a:ln w="6350">
+                                <a:solidFill>
+                                  <a:prstClr val="black"/>
+                                </a:solidFill>
+                              </a:ln>
+                              <a:effectLst/>
+                            </wps:spPr>
+                            <wps:style>
+                              <a:lnRef idx="0">
+                                <a:schemeClr val="accent1"/>
+                              </a:lnRef>
+                              <a:fillRef idx="0">
+                                <a:schemeClr val="accent1"/>
+                              </a:fillRef>
+                              <a:effectRef idx="0">
+                                <a:schemeClr val="accent1"/>
+                              </a:effectRef>
+                              <a:fontRef idx="minor">
+                                <a:schemeClr val="dk1"/>
+                              </a:fontRef>
+                            </wps:style>
+                            <wps:txbx>
+                              <w:txbxContent>
+                                <w:p>
+                                  <w:pPr>
+                                    <w:ind w:left="0"/>
+                                    <w:jc w:val="center"/>
+                                    <w:rPr>
+                                      <w:sz w:val="32"/>
+                                      <w:szCs w:val="32"/>
+                                    </w:rPr>
+                                  </w:pPr>
+                                  <w:r>
+                                    <w:rPr>
+                                      <w:sz w:val="32"/>
+                                      <w:szCs w:val="32"/>
+                                    </w:rPr>
+                                    <w:t>Hard</w:t>
+                                  </w:r>
+                                </w:p>
+                                <w:p>
+                                  <w:pPr>
+                                    <w:ind w:left="0"/>
+                                    <w:jc w:val="center"/>
+                                    <w:rPr>
+                                      <w:sz w:val="24"/>
+                                      <w:szCs w:val="24"/>
+                                    </w:rPr>
+                                  </w:pPr>
+                                </w:p>
+                                <w:p>
+                                  <w:pPr>
+                                    <w:ind w:left="0"/>
+                                    <w:jc w:val="center"/>
+                                    <w:rPr>
+                                      <w:sz w:val="24"/>
+                                      <w:szCs w:val="24"/>
+                                    </w:rPr>
+                                  </w:pPr>
+                                </w:p>
+                              </w:txbxContent>
+                            </wps:txbx>
+                            <wps:bodyPr rot="0" spcFirstLastPara="0" vertOverflow="overflow" horzOverflow="overflow" vert="horz" wrap="square" lIns="91440" tIns="45720" rIns="91440" bIns="45720" numCol="1" spcCol="0" rtlCol="0" fromWordArt="0" anchor="t" anchorCtr="0" forceAA="0" compatLnSpc="1">
+                              <a:prstTxWarp prst="textNoShape">
+                                <a:avLst/>
+                              </a:prstTxWarp>
+                              <a:noAutofit/>
+                            </wps:bodyPr>
+                          </wps:wsp>
+                        </a:graphicData>
+                      </a:graphic>
+                      <wp14:sizeRelH relativeFrom="margin">
+                        <wp14:pctWidth>0</wp14:pctWidth>
+                      </wp14:sizeRelH>
+                      <wp14:sizeRelV relativeFrom="margin">
+                        <wp14:pctHeight>0</wp14:pctHeight>
+                      </wp14:sizeRelV>
+                    </wp:anchor>
+                  </w:drawing>
+                </mc:Choice>
+                <mc:Fallback>
+                  <w:pict>
+                    <v:shape w14:anchorId="294BB0C9" id="Text Box 10" o:spid="_x0000_s1038" type="#_x0000_t202" style="position:absolute;left:0;text-align:left;margin-left:304.7pt;margin-top:142.6pt;width:99.75pt;height:33pt;z-index:251684864;visibility:visible;mso-wrap-style:square;mso-width-percent:0;mso-height-percent:0;mso-wrap-distance-left:9pt;mso-wrap-distance-top:0;mso-wrap-distance-right:9pt;mso-wrap-distance-bottom:0;mso-position-horizontal:absolute;mso-position-horizontal-relative:text;mso-position-vertical:absolute;mso-position-vertical-relative:text;mso-width-percent:0;mso-height-percent:0;mso-width-relative:margin;mso-height-relative:margin;v-text-anchor:top" o:gfxdata="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" fillcolor="white [3201]" strokeweight=".5pt">
+                      <v:textbox>
+                        <w:txbxContent>
+                          <w:p>
+                            <w:pPr>
+                              <w:ind w:left="0"/>
+                              <w:jc w:val="center"/>
+                              <w:rPr>
+                                <w:sz w:val="32"/>
+                                <w:szCs w:val="32"/>
+                              </w:rPr>
+                            </w:pPr>
+                            <w:r>
+                              <w:rPr>
+                                <w:sz w:val="32"/>
+                                <w:szCs w:val="32"/>
+                              </w:rPr>
+                              <w:t>Hard</w:t>
+                            </w:r>
+                          </w:p>
+                          <w:p>
+                            <w:pPr>
+                              <w:ind w:left="0"/>
+                              <w:jc w:val="center"/>
+                              <w:rPr>
+                                <w:sz w:val="24"/>
+                                <w:szCs w:val="24"/>
+                              </w:rPr>
+                            </w:pPr>
+                          </w:p>
+                          <w:p>
+                            <w:pPr>
+                              <w:ind w:left="0"/>
+                              <w:jc w:val="center"/>
+                              <w:rPr>
+                                <w:sz w:val="24"/>
+                                <w:szCs w:val="24"/>
+                              </w:rPr>
+                            </w:pPr>
+                          </w:p>
+                        </w:txbxContent>
+                      </v:textbox>
+                    </v:shape>
+                  </w:pict>
+                </mc:Fallback>
+              </mc:AlternateContent>
+            </w:r>
+            <w:r>
+              <w:tab/>
             </w:r>
           </w:p>
         </w:tc>
@@ -1096,7 +2143,7 @@
                                       <w:sz w:val="24"/>
                                       <w:szCs w:val="24"/>
                                     </w:rPr>
-                                    <w:t>2</w:t>
+                                    <w:t>3</w:t>
                                   </w:r>
                                   <w:r>
                                     <w:rPr>
@@ -1110,14 +2157,7 @@
                                       <w:sz w:val="24"/>
                                       <w:szCs w:val="24"/>
                                     </w:rPr>
-                                    <w:t>Instructions</w:t>
-                                  </w:r>
-                                  <w:r>
-                                    <w:rPr>
-                                      <w:sz w:val="24"/>
-                                      <w:szCs w:val="24"/>
-                                    </w:rPr>
-                                    <w:t xml:space="preserve"> page</w:t>
+                                    <w:t>Level Selection Page</w:t>
                                   </w:r>
                                 </w:p>
                               </w:txbxContent>
@@ -1136,7 +2176,7 @@
                 </mc:Choice>
                 <mc:Fallback>
                   <w:pict>
-                    <v:shape w14:anchorId="4BA07A24" id="Text Box 14" o:spid="_x0000_s1030" type="#_x0000_t202" style="position:absolute;margin-left:74.25pt;margin-top:11.65pt;width:338.25pt;height:21.75pt;z-index:251659264;visibility:visible;mso-wrap-style:square;mso-wrap-distance-left:9pt;mso-wrap-distance-top:0;mso-wrap-distance-right:9pt;mso-wrap-distance-bottom:0;mso-position-horizontal:absolute;mso-position-horizontal-relative:text;mso-position-vertical:absolute;mso-position-vertical-relative:text;v-text-anchor:top" o:gfxdata="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" fillcolor="white [3201]" strokecolor="white [3212]" strokeweight=".5pt">
+                    <v:shape w14:anchorId="4BA07A24" id="Text Box 14" o:spid="_x0000_s1039" type="#_x0000_t202" style="position:absolute;margin-left:74.25pt;margin-top:11.65pt;width:338.25pt;height:21.75pt;z-index:251659264;visibility:visible;mso-wrap-style:square;mso-wrap-distance-left:9pt;mso-wrap-distance-top:0;mso-wrap-distance-right:9pt;mso-wrap-distance-bottom:0;mso-position-horizontal:absolute;mso-position-horizontal-relative:text;mso-position-vertical:absolute;mso-position-vertical-relative:text;v-text-anchor:top" o:gfxdata="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" fillcolor="white [3201]" strokecolor="white [3212]" strokeweight=".5pt">
                       <v:textbox>
                         <w:txbxContent>
                           <w:p>
@@ -1160,7 +2200,7 @@
                                 <w:sz w:val="24"/>
                                 <w:szCs w:val="24"/>
                               </w:rPr>
-                              <w:t>2</w:t>
+                              <w:t>3</w:t>
                             </w:r>
                             <w:r>
                               <w:rPr>
@@ -1174,14 +2214,7 @@
                                 <w:sz w:val="24"/>
                                 <w:szCs w:val="24"/>
                               </w:rPr>
-                              <w:t>Instructions</w:t>
-                            </w:r>
-                            <w:r>
-                              <w:rPr>
-                                <w:sz w:val="24"/>
-                                <w:szCs w:val="24"/>
-                              </w:rPr>
-                              <w:t xml:space="preserve"> page</w:t>
+                              <w:t>Level Selection Page</w:t>
                             </w:r>
                           </w:p>
                         </w:txbxContent>
@@ -1206,91 +2239,101 @@
               <w:spacing w:after="160"/>
               <w:ind w:left="0"/>
               <w:rPr>
-                <w:sz w:val="30"/>
-                <w:szCs w:val="30"/>
+                <w:sz w:val="28"/>
+                <w:szCs w:val="28"/>
               </w:rPr>
             </w:pPr>
             <w:r>
               <w:rPr>
-                <w:sz w:val="30"/>
-                <w:szCs w:val="30"/>
+                <w:sz w:val="28"/>
+                <w:szCs w:val="28"/>
               </w:rPr>
               <w:t xml:space="preserve">This page will </w:t>
             </w:r>
             <w:r>
               <w:rPr>
-                <w:sz w:val="30"/>
-                <w:szCs w:val="30"/>
+                <w:sz w:val="28"/>
+                <w:szCs w:val="28"/>
               </w:rPr>
-              <w:t>be displayed when the user selects to view the instructions from the main menu</w:t>
+              <w:t xml:space="preserve">be displayed when the user </w:t>
             </w:r>
             <w:r>
               <w:rPr>
-                <w:sz w:val="30"/>
-                <w:szCs w:val="30"/>
+                <w:sz w:val="28"/>
+                <w:szCs w:val="28"/>
               </w:rPr>
-              <w:t xml:space="preserve">. It will display </w:t>
+              <w:t>is ready to play the game, and can select the level they want to play. There are two options here, one for a mode selection, and one for a difficulty. The mode allows users to choose between Static and Dynamic. This relates to how passengers will stay on the train or not. If it is Static, then passengers will remain in the train in that round. For Dynamic mode, passeng</w:t>
             </w:r>
             <w:r>
               <w:rPr>
-                <w:sz w:val="30"/>
-                <w:szCs w:val="30"/>
+                <w:sz w:val="28"/>
+                <w:szCs w:val="28"/>
               </w:rPr>
-              <w:t>all of the instructions here, including the rules, how to play (in terms of user interactions), scoring mechanism (i.e. how points are calculated), and how each level is different from each other.</w:t>
+              <w:t>ers will stay on the train for multiple stations, and leave at their “destination”. In addition, ther</w:t>
             </w:r>
             <w:r>
               <w:rPr>
-                <w:sz w:val="30"/>
-                <w:szCs w:val="30"/>
+                <w:sz w:val="28"/>
+                <w:szCs w:val="28"/>
               </w:rPr>
-              <w:t xml:space="preserve"> </w:t>
+              <w:t>e are three levels, Easy, Medium, and Hard.</w:t>
             </w:r>
             <w:r>
               <w:rPr>
-                <w:sz w:val="30"/>
-                <w:szCs w:val="30"/>
+                <w:sz w:val="28"/>
+                <w:szCs w:val="28"/>
               </w:rPr>
-              <w:t>The user can read through these options to understa</w:t>
+              <w:t xml:space="preserve"> These vary the types of passengers who come onto the train, with greater difficulties having more complex shaped passengers to board. </w:t>
             </w:r>
             <w:r>
               <w:rPr>
-                <w:sz w:val="30"/>
-                <w:szCs w:val="30"/>
+                <w:sz w:val="28"/>
+                <w:szCs w:val="28"/>
               </w:rPr>
-              <w:t xml:space="preserve">nd the purpose, rules, game mechanics, and how to play. In the background we will have the same C-Train background as it was in the Main Menu to maintain continuity. Finally the user has the option to </w:t>
+              <w:t>Users will choose their options with radio buttons, which will only allow users to select from one of each category.</w:t>
+            </w:r>
+          </w:p>
+          <w:p>
+            <w:pPr>
+              <w:spacing w:after="160"/>
+              <w:ind w:left="0"/>
+              <w:rPr>
+                <w:sz w:val="28"/>
+                <w:szCs w:val="28"/>
+              </w:rPr>
+            </w:pPr>
+            <w:r>
+              <w:rPr>
+                <w:sz w:val="28"/>
+                <w:szCs w:val="28"/>
+              </w:rPr>
+              <w:t xml:space="preserve">In the background we will have the same C-Train background as it was in the Main Menu to maintain continuity. Finally the user </w:t>
             </w:r>
             <w:r>
               <w:rPr>
-                <w:sz w:val="30"/>
-                <w:szCs w:val="30"/>
+                <w:sz w:val="28"/>
+                <w:szCs w:val="28"/>
               </w:rPr>
-              <w:t>start t</w:t>
+              <w:t>will proceed to the game by c</w:t>
             </w:r>
             <w:r>
               <w:rPr>
-                <w:sz w:val="30"/>
-                <w:szCs w:val="30"/>
+                <w:sz w:val="28"/>
+                <w:szCs w:val="28"/>
               </w:rPr>
-              <w:t xml:space="preserve">he game by </w:t>
+              <w:t>licking on</w:t>
             </w:r>
             <w:r>
               <w:rPr>
-                <w:sz w:val="30"/>
-                <w:szCs w:val="30"/>
-              </w:rPr>
-              <w:t>clicking on</w:t>
-            </w:r>
-            <w:r>
-              <w:rPr>
-                <w:sz w:val="30"/>
-                <w:szCs w:val="30"/>
+                <w:sz w:val="28"/>
+                <w:szCs w:val="28"/>
               </w:rPr>
               <w:t xml:space="preserve"> Play (and sending them to Scene 3), or to return to the main menu (sending them to Scene 1)</w:t>
             </w:r>
             <w:r>
               <w:rPr>
-                <w:sz w:val="30"/>
-                <w:szCs w:val="30"/>
+                <w:sz w:val="28"/>
+                <w:szCs w:val="28"/>
               </w:rPr>
               <w:t>.</w:t>
             </w:r>
@@ -1321,10 +2364,9 @@
         <w:spacing w:after="720"/>
         <w:ind w:left="0" w:right="-540"/>
       </w:pPr>
-      <w:bookmarkStart w:id="0" w:name="_GoBack"/>
-      <w:bookmarkEnd w:id="0"/>
     </w:p>
     <w:p/>
+    <w:bookmarkEnd w:id="0"/>
     <w:p>
       <w:pPr>
         <w:ind w:left="0"/>

</xml_diff>